<commit_message>
Revise to match NHB checklist
</commit_message>
<xml_diff>
--- a/reports/revision_letter.docx
+++ b/reports/revision_letter.docx
@@ -596,7 +596,7 @@
         <w:rPr>
           <w:i/>
         </w:rPr>
-        <w:t xml:space="preserve">Implications for Future Research</w:t>
+        <w:t xml:space="preserve">Discussion</w:t>
       </w:r>
       <w:r>
         <w:t xml:space="preserve"> </w:t>
@@ -619,6 +619,47 @@
         <w:t xml:space="preserve">‘</w:t>
       </w:r>
       <w:r>
+        <w:t xml:space="preserve">screen use</w:t>
+      </w:r>
+      <w:r>
+        <w:t xml:space="preserve">’</w:t>
+      </w:r>
+      <w:r>
+        <w:t xml:space="preserve"> </w:t>
+      </w:r>
+      <w:r>
+        <w:t xml:space="preserve">remains appropriate for providing advice to parents. Instead, our results suggest that more nuanced and detailed descriptions of the behaviours to be modified may be required. Rather than suggesting parents limit</w:t>
+      </w:r>
+      <w:r>
+        <w:t xml:space="preserve"> </w:t>
+      </w:r>
+      <w:r>
+        <w:t xml:space="preserve">‘</w:t>
+      </w:r>
+      <w:r>
+        <w:t xml:space="preserve">screen use</w:t>
+      </w:r>
+      <w:r>
+        <w:t xml:space="preserve">’</w:t>
+      </w:r>
+      <w:r>
+        <w:t xml:space="preserve">, for example, it may be better to suggest that parents promote interactive educational experiences but limit exposure to advertising.</w:t>
+      </w:r>
+    </w:p>
+    <w:p>
+      <w:pPr>
+        <w:pStyle w:val="FirstParagraph"/>
+      </w:pPr>
+      <w:r>
+        <w:t xml:space="preserve">We also note that in reviewing the manuscript, we sometimes used the term</w:t>
+      </w:r>
+      <w:r>
+        <w:t xml:space="preserve"> </w:t>
+      </w:r>
+      <w:r>
+        <w:t xml:space="preserve">‘</w:t>
+      </w:r>
+      <w:r>
         <w:t xml:space="preserve">screen time</w:t>
       </w:r>
       <w:r>
@@ -628,7 +669,7 @@
         <w:t xml:space="preserve"> </w:t>
       </w:r>
       <w:r>
-        <w:t xml:space="preserve">remains appropriate for providing advice to parents. Instead, our results suggest that more nuanced and detailed descriptions of the behaviours to be modified may be required. Rather than suggesting parents limit</w:t>
+        <w:t xml:space="preserve">and in other places used</w:t>
       </w:r>
       <w:r>
         <w:t xml:space="preserve"> </w:t>
@@ -637,13 +678,79 @@
         <w:t xml:space="preserve">‘</w:t>
       </w:r>
       <w:r>
-        <w:t xml:space="preserve">screen time</w:t>
+        <w:t xml:space="preserve">screen use</w:t>
       </w:r>
       <w:r>
         <w:t xml:space="preserve">’</w:t>
       </w:r>
       <w:r>
-        <w:t xml:space="preserve">, for example, it may be better to suggest that parents promote interactive educational experiences but limit exposure to advertising.</w:t>
+        <w:t xml:space="preserve">.</w:t>
+      </w:r>
+      <w:r>
+        <w:t xml:space="preserve"> </w:t>
+      </w:r>
+      <w:r>
+        <w:t xml:space="preserve">For the sake of being consistent, we have changed these to all be</w:t>
+      </w:r>
+      <w:r>
+        <w:t xml:space="preserve"> </w:t>
+      </w:r>
+      <w:r>
+        <w:t xml:space="preserve">‘</w:t>
+      </w:r>
+      <w:r>
+        <w:t xml:space="preserve">screen use</w:t>
+      </w:r>
+      <w:r>
+        <w:t xml:space="preserve">’</w:t>
+      </w:r>
+      <w:r>
+        <w:t xml:space="preserve"> </w:t>
+      </w:r>
+      <w:r>
+        <w:t xml:space="preserve">(which we think is more consistent with what is meant), and we also use this term for the rest of this letter.</w:t>
+      </w:r>
+      <w:r>
+        <w:t xml:space="preserve"> </w:t>
+      </w:r>
+      <w:r>
+        <w:t xml:space="preserve">This is just a stylistic change—we don’t think that changing between</w:t>
+      </w:r>
+      <w:r>
+        <w:t xml:space="preserve"> </w:t>
+      </w:r>
+      <w:r>
+        <w:t xml:space="preserve">‘</w:t>
+      </w:r>
+      <w:r>
+        <w:t xml:space="preserve">time</w:t>
+      </w:r>
+      <w:r>
+        <w:t xml:space="preserve">’</w:t>
+      </w:r>
+      <w:r>
+        <w:t xml:space="preserve"> </w:t>
+      </w:r>
+      <w:r>
+        <w:t xml:space="preserve">and</w:t>
+      </w:r>
+      <w:r>
+        <w:t xml:space="preserve"> </w:t>
+      </w:r>
+      <w:r>
+        <w:t xml:space="preserve">‘</w:t>
+      </w:r>
+      <w:r>
+        <w:t xml:space="preserve">use</w:t>
+      </w:r>
+      <w:r>
+        <w:t xml:space="preserve">’</w:t>
+      </w:r>
+      <w:r>
+        <w:t xml:space="preserve"> </w:t>
+      </w:r>
+      <w:r>
+        <w:t xml:space="preserve">is what the reviewer means.</w:t>
       </w:r>
     </w:p>
     <w:p>
@@ -1045,7 +1152,7 @@
         <w:pStyle w:val="BlockText"/>
       </w:pPr>
       <w:r>
-        <w:t xml:space="preserve">Our high-level approach also means that we could not engage with the specific mechanisms behind each association, and as such, we cannot make strong claims on the directions of causality. These likely depend on the specific exposure and outcome. It is tempting for people to draw inferences that the associations are due to screen time causing these outcomes, but we cannot rule out reverse causality, a third variable, or some combination of influences. Many of the individual reviews go into more detail about the strength of the evidence for causal associations, but those judgements were difficult to synthesise across more than 200 reviews. Readers who wish to more deeply understand one specific relationship are directed to the cited review for that effect, where the authors could engage more deeply with the mechanisms.</w:t>
+        <w:t xml:space="preserve">Our high-level approach also means that we could not engage with the specific mechanisms behind each association, and as such, we cannot make strong claims on the directions of causality. These likely depend on the specific exposure and outcome. It is tempting to draw inferences that the associations are due to screen use causing these outcomes, but we cannot rule out reverse causality, a third variable, or some combination of influences. Many of the individual reviews go into more detail about the strength of the evidence for causal associations, but those judgements were difficult to synthesise across more than 200 reviews. Readers who wish to more deeply understand one specific relationship are directed to the cited review for that effect, where the authors could engage more deeply with the mechanisms.</w:t>
       </w:r>
     </w:p>
     <w:p>
@@ -1164,7 +1271,7 @@
         <w:t xml:space="preserve">Largely owing to a small number of studies or missing individual study data, there were few age-based conclusions that could be drawn from reviews which met our criteria for statistical certainty. If we expand to include those reviews which did not meet this threshold, there remained no clear pattern although there were some age-specific differences in associations (data available in Supplementary Materials). For example, advertising of unhealthy food was associated with unhealthy food choice for young children, but was not statistically significant for other age groups.</w:t>
       </w:r>
       <w:r>
-        <w:t xml:space="preserve">48</w:t>
+        <w:t xml:space="preserve">36</w:t>
       </w:r>
       <w:r>
         <w:t xml:space="preserve"> </w:t>
@@ -1173,7 +1280,7 @@
         <w:t xml:space="preserve">Conversely, TV programs and movies were more strongly associated with lower physical activity for adolescents than for younger age groups.</w:t>
       </w:r>
       <w:r>
-        <w:t xml:space="preserve">49</w:t>
+        <w:t xml:space="preserve">37</w:t>
       </w:r>
       <w:r>
         <w:t xml:space="preserve"> </w:t>
@@ -1683,7 +1790,7 @@
         <w:t xml:space="preserve"> </w:t>
       </w:r>
       <w:r>
-        <w:t xml:space="preserve">Our understanding is lacking partly because benefits of screen time (as seen in some educational literature) and reviewed separately from harms.</w:t>
+        <w:t xml:space="preserve">Our understanding is lacking partly because benefits of screen use (as seen in some educational literature) and reviewed separately from harms.</w:t>
       </w:r>
       <w:r>
         <w:t xml:space="preserve"> </w:t>
@@ -1701,7 +1808,7 @@
         <w:t xml:space="preserve"> </w:t>
       </w:r>
       <w:r>
-        <w:t xml:space="preserve">We think synthesising the trade-offs in one review can help us understand when screen time might be associated with good/poor outcomes, helping to better understand why.</w:t>
+        <w:t xml:space="preserve">We think synthesising the trade-offs in one review can help us understand when screen use might be associated with good/poor outcomes, helping to better understand why.</w:t>
       </w:r>
     </w:p>
     <w:p>
@@ -1817,7 +1924,7 @@
         <w:pStyle w:val="BlockText"/>
       </w:pPr>
       <w:r>
-        <w:t xml:space="preserve">While there have been other overviews of reviews on screen time, these have tended to focus on a single domain (e.g., health</w:t>
+        <w:t xml:space="preserve">While there have been other overviews of reviews on screen use, these have tended to focus on a single domain (e.g., health</w:t>
       </w:r>
       <w:r>
         <w:t xml:space="preserve">21</w:t>
@@ -2133,13 +2240,13 @@
         <w:t xml:space="preserve">‘</w:t>
       </w:r>
       <w:r>
-        <w:t xml:space="preserve">screen time</w:t>
+        <w:t xml:space="preserve">screen use</w:t>
       </w:r>
       <w:r>
         <w:t xml:space="preserve">’</w:t>
       </w:r>
       <w:r>
-        <w:t xml:space="preserve">, and instead focusing on the type of screen time. For example, our findings suggest that guidelines should discourage high levels of social media and internet use. Guidelines may also consider adapting recommendations that promote the use of educational apps and video games, although these recommendations need to be balanced against the (very small) risks to adiposity.</w:t>
+        <w:t xml:space="preserve">, and instead focusing on the type of screen use. For example, our findings suggest that guidelines should discourage high levels of social media and internet use. Guidelines may also consider adapting recommendations that promote the use of educational apps and video games, although these recommendations need to be balanced against the (very small) risks to adiposity.</w:t>
       </w:r>
     </w:p>
     <w:p>
@@ -2192,7 +2299,7 @@
         <w:pStyle w:val="BodyText"/>
       </w:pPr>
       <w:r>
-        <w:t xml:space="preserve">We appreciate it is not a direct contrast to compare overall limits of screen time against deleterious effects of screen time over 3-4 hours. As a result, we have removed the words</w:t>
+        <w:t xml:space="preserve">We appreciate it is not a direct contrast to compare overall limits of screen use against deleterious effects of screen use over 3-4 hours. As a result, we have removed the words</w:t>
       </w:r>
       <w:r>
         <w:t xml:space="preserve"> </w:t>
@@ -2230,7 +2337,7 @@
         <w:t xml:space="preserve"> </w:t>
       </w:r>
       <w:r>
-        <w:t xml:space="preserve">Indeed, educational screen time is positively related to educational outcomes.</w:t>
+        <w:t xml:space="preserve">Indeed, educational screen use is positively related to educational outcomes.</w:t>
       </w:r>
       <w:r>
         <w:t xml:space="preserve">18</w:t>
@@ -2239,7 +2346,7 @@
         <w:t xml:space="preserve"> </w:t>
       </w:r>
       <w:r>
-        <w:t xml:space="preserve">This evidence has led some researchers to argue that a more nuanced approach to screen time guidelines is required.</w:t>
+        <w:t xml:space="preserve">This evidence has led some researchers to argue that a more nuanced approach to screen use guidelines is required.</w:t>
       </w:r>
       <w:r>
         <w:t xml:space="preserve">19</w:t>
@@ -2297,7 +2404,7 @@
         <w:pStyle w:val="BlockText"/>
       </w:pPr>
       <w:r>
-        <w:t xml:space="preserve">While there have been other overviews of reviews on screen time, these have tended to focus on a single domain (e.g., health</w:t>
+        <w:t xml:space="preserve">While there have been other overviews of reviews on screen use, these have tended to focus on a single domain (e.g., health</w:t>
       </w:r>
       <w:r>
         <w:t xml:space="preserve">21</w:t>
@@ -2509,7 +2616,7 @@
         <w:pStyle w:val="BlockText"/>
       </w:pPr>
       <w:r>
-        <w:t xml:space="preserve">While there have been other overviews of reviews on screen time, these have tended to focus on a single domain (e.g., health</w:t>
+        <w:t xml:space="preserve">While there have been other overviews of reviews on screen use, these have tended to focus on a single domain (e.g., health</w:t>
       </w:r>
       <w:r>
         <w:t xml:space="preserve">21</w:t>
@@ -2894,7 +3001,7 @@
         <w:pStyle w:val="BlockText"/>
       </w:pPr>
       <w:r>
-        <w:t xml:space="preserve">While there have been other overviews of reviews on screen time, these have tended to focus on a single domain (e.g., health</w:t>
+        <w:t xml:space="preserve">While there have been other overviews of reviews on screen use, these have tended to focus on a single domain (e.g., health</w:t>
       </w:r>
       <w:r>
         <w:t xml:space="preserve">21</w:t>
@@ -3124,7 +3231,7 @@
         <w:pStyle w:val="BodyText"/>
       </w:pPr>
       <w:r>
-        <w:t xml:space="preserve">We agree that the relationship between some outcomes and screen time may not always be linear.</w:t>
+        <w:t xml:space="preserve">We agree that the relationship between some outcomes and screen use may not always be linear.</w:t>
       </w:r>
       <w:r>
         <w:t xml:space="preserve"> </w:t>
@@ -3180,10 +3287,10 @@
         <w:t xml:space="preserve"> </w:t>
       </w:r>
       <w:r>
-        <w:t xml:space="preserve">However, others have identified instances where non-linear relationships exist, especially for very high levels of screen time.</w:t>
-      </w:r>
-      <w:r>
-        <w:t xml:space="preserve">17,58,59</w:t>
+        <w:t xml:space="preserve">However, others have identified instances where non-linear relationships exist, especially for very high levels of screen use.</w:t>
+      </w:r>
+      <w:r>
+        <w:t xml:space="preserve">17,47,48</w:t>
       </w:r>
       <w:r>
         <w:t xml:space="preserve"> </w:t>
@@ -3379,7 +3486,7 @@
         <w:t xml:space="preserve">using established formulae.</w:t>
       </w:r>
       <w:r>
-        <w:t xml:space="preserve">28,29</w:t>
+        <w:t xml:space="preserve">50,51</w:t>
       </w:r>
       <w:r>
         <w:t xml:space="preserve"> </w:t>
@@ -3688,10 +3795,10 @@
         <w:t xml:space="preserve"> </w:t>
       </w:r>
       <w:r>
-        <w:t xml:space="preserve">However, others have identified instances where non-linear relationships exist, especially for very high levels of screen time.</w:t>
-      </w:r>
-      <w:r>
-        <w:t xml:space="preserve">17,58,59</w:t>
+        <w:t xml:space="preserve">However, others have identified instances where non-linear relationships exist, especially for very high levels of screen use.</w:t>
+      </w:r>
+      <w:r>
+        <w:t xml:space="preserve">17,47,48</w:t>
       </w:r>
       <w:r>
         <w:t xml:space="preserve"> </w:t>
@@ -4585,7 +4692,7 @@
         <w:t xml:space="preserve">Throughout the results section we interpret the size of the effects using Funder and Ozer’s guidelines:</w:t>
       </w:r>
       <w:r>
-        <w:t xml:space="preserve">30</w:t>
+        <w:t xml:space="preserve">52</w:t>
       </w:r>
       <w:r>
         <w:t xml:space="preserve"> </w:t>
@@ -4594,7 +4701,7 @@
         <w:t xml:space="preserve">very small (0.05 &lt; r &lt;= 0.1), small (0.1 &lt; r &lt;= 0.2), medium (0.2 &lt; r &lt;= 0.2), large (0.3 &lt; r &lt;= 0.4), and very large (r &gt;= 0.4). These are similar to other interpretations based on empirical data.</w:t>
       </w:r>
       <w:r>
-        <w:t xml:space="preserve">31</w:t>
+        <w:t xml:space="preserve">53</w:t>
       </w:r>
     </w:p>
     <w:p>
@@ -4931,10 +5038,10 @@
         <w:t xml:space="preserve"> </w:t>
       </w:r>
       <w:r>
-        <w:t xml:space="preserve">However, others have identified instances where non-linear relationships exist, especially for very high levels of screen time.</w:t>
-      </w:r>
-      <w:r>
-        <w:t xml:space="preserve">17,58,59</w:t>
+        <w:t xml:space="preserve">However, others have identified instances where non-linear relationships exist, especially for very high levels of screen use.</w:t>
+      </w:r>
+      <w:r>
+        <w:t xml:space="preserve">17,47,48</w:t>
       </w:r>
       <w:r>
         <w:t xml:space="preserve"> </w:t>
@@ -5117,7 +5224,7 @@
         <w:pStyle w:val="BodyText"/>
       </w:pPr>
       <w:r>
-        <w:t xml:space="preserve">We agree both guidelines focus on merely reducing recreational screen time and have removed</w:t>
+        <w:t xml:space="preserve">We agree both guidelines focus on merely reducing recreational screen use and have removed</w:t>
       </w:r>
       <w:r>
         <w:t xml:space="preserve"> </w:t>
@@ -5138,13 +5245,13 @@
         <w:t xml:space="preserve"> </w:t>
       </w:r>
       <w:r>
-        <w:t xml:space="preserve">Even within recreational screen time, however, our findings do not support guidelines which focus just on minimisation.</w:t>
-      </w:r>
-      <w:r>
-        <w:t xml:space="preserve"> </w:t>
-      </w:r>
-      <w:r>
-        <w:t xml:space="preserve">Video games, for example, are a recreational form of screen time which appear to have some benefits for educational and cognitive outcomes.</w:t>
+        <w:t xml:space="preserve">Even within recreational screen use, however, our findings do not support guidelines which focus just on minimisation.</w:t>
+      </w:r>
+      <w:r>
+        <w:t xml:space="preserve"> </w:t>
+      </w:r>
+      <w:r>
+        <w:t xml:space="preserve">Video games, for example, are a recreational form of screen use which appear to have some benefits for educational and cognitive outcomes.</w:t>
       </w:r>
     </w:p>
     <w:p>

</xml_diff>

<commit_message>
Address coauthor comments (#28)
* Address coauthor comments

* Revise to match NHB checklist
</commit_message>
<xml_diff>
--- a/reports/revision_letter.docx
+++ b/reports/revision_letter.docx
@@ -266,7 +266,13 @@
         <w:t xml:space="preserve"> </w:t>
       </w:r>
       <w:r>
-        <w:t xml:space="preserve">The reviewer raised some important concerns, especially regarding odds ratios which we have decided should not have been included.</w:t>
+        <w:t xml:space="preserve">The reviewer raised some important concerns, especially regarding the interpretability of odds ratios which we have decided should not have been included (see</w:t>
+      </w:r>
+      <w:r>
+        <w:t xml:space="preserve"> </w:t>
+      </w:r>
+      <w:r>
+        <w:t xml:space="preserve">).</w:t>
       </w:r>
       <w:r>
         <w:t xml:space="preserve"> </w:t>
@@ -512,13 +518,40 @@
         <w:t xml:space="preserve"> </w:t>
       </w:r>
       <w:r>
-        <w:t xml:space="preserve">is problematic.</w:t>
-      </w:r>
-      <w:r>
-        <w:t xml:space="preserve"> </w:t>
-      </w:r>
-      <w:r>
-        <w:t xml:space="preserve">Indeed, as our results show, the influence of screen time on children is a less a function of a physical screen, and more a function of the activity that the screen provides.</w:t>
+        <w:t xml:space="preserve">is problematic as it fails to acknowledge the diversity of experiences screens provide.</w:t>
+      </w:r>
+      <w:r>
+        <w:t xml:space="preserve"> </w:t>
+      </w:r>
+      <w:r>
+        <w:t xml:space="preserve">Indeed, our motivation for conducting this review was to counter this narrative in the literature.</w:t>
+      </w:r>
+      <w:r>
+        <w:t xml:space="preserve"> </w:t>
+      </w:r>
+      <w:r>
+        <w:t xml:space="preserve">To do this, it was necessary to invoke the concept of</w:t>
+      </w:r>
+      <w:r>
+        <w:t xml:space="preserve"> </w:t>
+      </w:r>
+      <w:r>
+        <w:t xml:space="preserve">‘</w:t>
+      </w:r>
+      <w:r>
+        <w:t xml:space="preserve">screen time</w:t>
+      </w:r>
+      <w:r>
+        <w:t xml:space="preserve">’</w:t>
+      </w:r>
+      <w:r>
+        <w:t xml:space="preserve">.</w:t>
+      </w:r>
+      <w:r>
+        <w:t xml:space="preserve"> </w:t>
+      </w:r>
+      <w:r>
+        <w:t xml:space="preserve">As our results show, the influence of screen time on children is less a function of a physical screen, and more a function of the activity that the screen provides.</w:t>
       </w:r>
       <w:r>
         <w:t xml:space="preserve"> </w:t>
@@ -563,7 +596,7 @@
         <w:rPr>
           <w:i/>
         </w:rPr>
-        <w:t xml:space="preserve">Implications for Future Research</w:t>
+        <w:t xml:space="preserve">Discussion</w:t>
       </w:r>
       <w:r>
         <w:t xml:space="preserve"> </w:t>
@@ -586,6 +619,47 @@
         <w:t xml:space="preserve">‘</w:t>
       </w:r>
       <w:r>
+        <w:t xml:space="preserve">screen use</w:t>
+      </w:r>
+      <w:r>
+        <w:t xml:space="preserve">’</w:t>
+      </w:r>
+      <w:r>
+        <w:t xml:space="preserve"> </w:t>
+      </w:r>
+      <w:r>
+        <w:t xml:space="preserve">remains appropriate for providing advice to parents. Instead, our results suggest that more nuanced and detailed descriptions of the behaviours to be modified may be required. Rather than suggesting parents limit</w:t>
+      </w:r>
+      <w:r>
+        <w:t xml:space="preserve"> </w:t>
+      </w:r>
+      <w:r>
+        <w:t xml:space="preserve">‘</w:t>
+      </w:r>
+      <w:r>
+        <w:t xml:space="preserve">screen use</w:t>
+      </w:r>
+      <w:r>
+        <w:t xml:space="preserve">’</w:t>
+      </w:r>
+      <w:r>
+        <w:t xml:space="preserve">, for example, it may be better to suggest that parents promote interactive educational experiences but limit exposure to advertising.</w:t>
+      </w:r>
+    </w:p>
+    <w:p>
+      <w:pPr>
+        <w:pStyle w:val="FirstParagraph"/>
+      </w:pPr>
+      <w:r>
+        <w:t xml:space="preserve">We also note that in reviewing the manuscript, we sometimes used the term</w:t>
+      </w:r>
+      <w:r>
+        <w:t xml:space="preserve"> </w:t>
+      </w:r>
+      <w:r>
+        <w:t xml:space="preserve">‘</w:t>
+      </w:r>
+      <w:r>
         <w:t xml:space="preserve">screen time</w:t>
       </w:r>
       <w:r>
@@ -595,7 +669,7 @@
         <w:t xml:space="preserve"> </w:t>
       </w:r>
       <w:r>
-        <w:t xml:space="preserve">remains appropriate for providing advice to parents. Instead, our results suggest that more nuanced and detailed descriptions of the behaviours to be modified may be required. Rather than suggesting parents limit</w:t>
+        <w:t xml:space="preserve">and in other places used</w:t>
       </w:r>
       <w:r>
         <w:t xml:space="preserve"> </w:t>
@@ -604,13 +678,79 @@
         <w:t xml:space="preserve">‘</w:t>
       </w:r>
       <w:r>
-        <w:t xml:space="preserve">screen time</w:t>
+        <w:t xml:space="preserve">screen use</w:t>
       </w:r>
       <w:r>
         <w:t xml:space="preserve">’</w:t>
       </w:r>
       <w:r>
-        <w:t xml:space="preserve">, for example, it may be better to suggest that parents promote interactive educational experiences but limit exposure to advertising.</w:t>
+        <w:t xml:space="preserve">.</w:t>
+      </w:r>
+      <w:r>
+        <w:t xml:space="preserve"> </w:t>
+      </w:r>
+      <w:r>
+        <w:t xml:space="preserve">For the sake of being consistent, we have changed these to all be</w:t>
+      </w:r>
+      <w:r>
+        <w:t xml:space="preserve"> </w:t>
+      </w:r>
+      <w:r>
+        <w:t xml:space="preserve">‘</w:t>
+      </w:r>
+      <w:r>
+        <w:t xml:space="preserve">screen use</w:t>
+      </w:r>
+      <w:r>
+        <w:t xml:space="preserve">’</w:t>
+      </w:r>
+      <w:r>
+        <w:t xml:space="preserve"> </w:t>
+      </w:r>
+      <w:r>
+        <w:t xml:space="preserve">(which we think is more consistent with what is meant), and we also use this term for the rest of this letter.</w:t>
+      </w:r>
+      <w:r>
+        <w:t xml:space="preserve"> </w:t>
+      </w:r>
+      <w:r>
+        <w:t xml:space="preserve">This is just a stylistic change—we don’t think that changing between</w:t>
+      </w:r>
+      <w:r>
+        <w:t xml:space="preserve"> </w:t>
+      </w:r>
+      <w:r>
+        <w:t xml:space="preserve">‘</w:t>
+      </w:r>
+      <w:r>
+        <w:t xml:space="preserve">time</w:t>
+      </w:r>
+      <w:r>
+        <w:t xml:space="preserve">’</w:t>
+      </w:r>
+      <w:r>
+        <w:t xml:space="preserve"> </w:t>
+      </w:r>
+      <w:r>
+        <w:t xml:space="preserve">and</w:t>
+      </w:r>
+      <w:r>
+        <w:t xml:space="preserve"> </w:t>
+      </w:r>
+      <w:r>
+        <w:t xml:space="preserve">‘</w:t>
+      </w:r>
+      <w:r>
+        <w:t xml:space="preserve">use</w:t>
+      </w:r>
+      <w:r>
+        <w:t xml:space="preserve">’</w:t>
+      </w:r>
+      <w:r>
+        <w:t xml:space="preserve"> </w:t>
+      </w:r>
+      <w:r>
+        <w:t xml:space="preserve">is what the reviewer means.</w:t>
       </w:r>
     </w:p>
     <w:p>
@@ -693,25 +833,60 @@
         <w:pStyle w:val="BodyText"/>
       </w:pPr>
       <w:r>
-        <w:t xml:space="preserve">Our goal with this review was to provide an overview of the field of screen time research.</w:t>
-      </w:r>
-      <w:r>
-        <w:t xml:space="preserve"> </w:t>
-      </w:r>
-      <w:r>
-        <w:t xml:space="preserve">A summary of an entire field will, out of necessity, be more broad that a typical systematic review.</w:t>
-      </w:r>
-      <w:r>
-        <w:t xml:space="preserve"> </w:t>
-      </w:r>
-      <w:r>
-        <w:t xml:space="preserve">We believe that there is significant value in providing a single overview to summarise the state of the field.</w:t>
-      </w:r>
-      <w:r>
-        <w:t xml:space="preserve"> </w:t>
-      </w:r>
-      <w:r>
-        <w:t xml:space="preserve">We have added some additional information to the introduction on this point:</w:t>
+        <w:t xml:space="preserve">We acknowledge that the field contains a range of different effects with different magnitudes and directions.</w:t>
+      </w:r>
+      <w:r>
+        <w:t xml:space="preserve"> </w:t>
+      </w:r>
+      <w:r>
+        <w:t xml:space="preserve">We want to make clear what trade-offs are involved in any guidelines around screen use.</w:t>
+      </w:r>
+      <w:r>
+        <w:t xml:space="preserve"> </w:t>
+      </w:r>
+      <w:r>
+        <w:t xml:space="preserve">For example, prohibiting screen use might reduce exposure to advertising but may also thwart learning opportunities from interactive educational tools. Reviews on either of these exposures or outcomes would likely miss being able to quantify these trade-offs.</w:t>
+      </w:r>
+      <w:r>
+        <w:t xml:space="preserve"> </w:t>
+      </w:r>
+      <w:r>
+        <w:t xml:space="preserve">As a result, we think casting a wide net and using a meta-review methodology is one of the few ways of pragmatically outlining and quantifying the trade-offs.</w:t>
+      </w:r>
+      <w:r>
+        <w:t xml:space="preserve"> </w:t>
+      </w:r>
+      <w:r>
+        <w:t xml:space="preserve">As Cochrane says, "Overviews are an increasingly popular form of evidence synthesis, as they aim to provide</w:t>
+      </w:r>
+      <w:r>
+        <w:t xml:space="preserve"> </w:t>
+      </w:r>
+      <w:r>
+        <w:t xml:space="preserve">‘</w:t>
+      </w:r>
+      <w:r>
+        <w:t xml:space="preserve">user-friendly</w:t>
+      </w:r>
+      <w:r>
+        <w:t xml:space="preserve">’</w:t>
+      </w:r>
+      <w:r>
+        <w:t xml:space="preserve"> </w:t>
+      </w:r>
+      <w:r>
+        <w:t xml:space="preserve">summaries of the breadth of research relevant to a decision without decision makers needing to assimilate the results of multiple systematic reviews themselves (</w:t>
+      </w:r>
+      <w:hyperlink r:id="rId22">
+        <w:r>
+          <w:rPr>
+            <w:rStyle w:val="Hyperlink"/>
+          </w:rPr>
+          <w:t xml:space="preserve">https://training.cochrane.org/handbook/current/chapter-v</w:t>
+        </w:r>
+      </w:hyperlink>
+      <w:r>
+        <w:t xml:space="preserve">).</w:t>
       </w:r>
     </w:p>
     <w:p>
@@ -719,7 +894,34 @@
         <w:pStyle w:val="BlockText"/>
       </w:pPr>
       <w:r>
-        <w:t xml:space="preserve">No review has yet examined the evidence available across a broad range of outcome domains, such as physical health, education, physical and cognitive development, behaviour, and well-being. By summarising and synthesising all evidence in one overview, we provide a reference point for the field and allow for easier comparison of risks and benefits for the same behaviour.</w:t>
+        <w:t xml:space="preserve">Focusing on a single domain or exposure makes it difficult to understand what trade-offs are involved in any guidelines around screen use. For example, prohibiting screen use might reduce exposure to advertising but may also thwart learning opportunities from interactive educational tools. Reviews on either of these exposures or outcomes would likely miss being able to quantify these trade-offs. Overviews are one method of evidence synthesis that helps address these trade-offs, by providing</w:t>
+      </w:r>
+      <w:r>
+        <w:t xml:space="preserve"> </w:t>
+      </w:r>
+      <w:r>
+        <w:t xml:space="preserve">‘</w:t>
+      </w:r>
+      <w:r>
+        <w:t xml:space="preserve">user-friendly</w:t>
+      </w:r>
+      <w:r>
+        <w:t xml:space="preserve">’</w:t>
+      </w:r>
+      <w:r>
+        <w:t xml:space="preserve"> </w:t>
+      </w:r>
+      <w:r>
+        <w:t xml:space="preserve">summaries of a field of research.</w:t>
+      </w:r>
+      <w:r>
+        <w:t xml:space="preserve">25</w:t>
+      </w:r>
+      <w:r>
+        <w:t xml:space="preserve"> </w:t>
+      </w:r>
+      <w:r>
+        <w:t xml:space="preserve">These overviews provide a reference point for the field and allow for easier comparison of risks and benefits for the same behaviour. By analogy, reading is a sedentary behaviour, and only by comparing the health risks against the educational benefits can researchers and policymakers make clear recommendations about what young people should do.</w:t>
       </w:r>
     </w:p>
     <w:p>
@@ -808,13 +1010,19 @@
         <w:t xml:space="preserve"> </w:t>
       </w:r>
       <w:r>
-        <w:t xml:space="preserve">The assumption was that the largest review would be the most recent, and that he newer reviews would contain the studies located in previous reviews.</w:t>
-      </w:r>
-      <w:r>
-        <w:t xml:space="preserve"> </w:t>
-      </w:r>
-      <w:r>
-        <w:t xml:space="preserve">Manual inspection of the reviews which did not contribute any effects suggests that this was successful - older reviews tended to only be included if they focused on the general population while a newer review focused on a sub-population.</w:t>
+        <w:t xml:space="preserve">The assumption was that the largest review would be the most recent, and that newer reviews would contain the studies located in previous reviews.</w:t>
+      </w:r>
+      <w:r>
+        <w:t xml:space="preserve"> </w:t>
+      </w:r>
+      <w:r>
+        <w:t xml:space="preserve">We inspected the reviews that did not contribute any effects.</w:t>
+      </w:r>
+      <w:r>
+        <w:t xml:space="preserve"> </w:t>
+      </w:r>
+      <w:r>
+        <w:t xml:space="preserve">This inspection suggested our assumptions were correct: older reviews tended to only be included if they focused on the general population while a newer review focused on a specific sub-population.</w:t>
       </w:r>
     </w:p>
     <w:p>
@@ -903,13 +1111,19 @@
         <w:t xml:space="preserve"> </w:t>
       </w:r>
       <w:r>
+        <w:t xml:space="preserve">A strength of our study is that it points out issues with how research has been conducted in this field, which we hope will make future research more ambitious.</w:t>
+      </w:r>
+      <w:r>
+        <w:t xml:space="preserve"> </w:t>
+      </w:r>
+      <w:r>
         <w:t xml:space="preserve">We note that we deliberately chose to avoid using strong causal language as much as possible, instead indicating that the evidence suggests associations with outcomes.</w:t>
       </w:r>
       <w:r>
         <w:t xml:space="preserve"> </w:t>
       </w:r>
       <w:r>
-        <w:t xml:space="preserve">We have reread the manuscript and removed any remaining causal language that we found.</w:t>
+        <w:t xml:space="preserve">We have carefully reread the manuscript and removed any remaining unjustified causal language.</w:t>
       </w:r>
       <w:r>
         <w:t xml:space="preserve"> </w:t>
@@ -938,7 +1152,7 @@
         <w:pStyle w:val="BlockText"/>
       </w:pPr>
       <w:r>
-        <w:t xml:space="preserve">Our high-level approach also means that we could not engage with the specific mechanisms behind each association, and as such, we cannot comment on the evidence for causality. Instead, readers who wish to more deeply understand one specific relationship are directed to the cited review for that effect, where the authors could engage more deeply with the mechanisms.</w:t>
+        <w:t xml:space="preserve">Our high-level approach also means that we could not engage with the specific mechanisms behind each association, and as such, we cannot make strong claims on the directions of causality. These likely depend on the specific exposure and outcome. It is tempting to draw inferences that the associations are due to screen use causing these outcomes, but we cannot rule out reverse causality, a third variable, or some combination of influences. Many of the individual reviews go into more detail about the strength of the evidence for causal associations, but those judgements were difficult to synthesise across more than 200 reviews. Readers who wish to more deeply understand one specific relationship are directed to the cited review for that effect, where the authors could engage more deeply with the mechanisms.</w:t>
       </w:r>
     </w:p>
     <w:p>
@@ -952,7 +1166,7 @@
         <w:t xml:space="preserve"> </w:t>
       </w:r>
       <w:r>
-        <w:t xml:space="preserve">We feel that this is sensible — guidelines are based on causal assumptions, and while our evidence does not always support them, we are referring to them in the context that they are made (i.e., to instruct parents).</w:t>
+        <w:t xml:space="preserve">We feel that this is sensible—guidelines are based on causal assumptions, and while our evidence does not always support them, we are referring to them in the context that they are made (i.e., to instruct parents).</w:t>
       </w:r>
     </w:p>
     <w:p>
@@ -999,37 +1213,80 @@
         <w:pStyle w:val="BodyText"/>
       </w:pPr>
       <w:r>
-        <w:t xml:space="preserve">One of the benefits of the other reviewers’ and editor’s suggestion to update the search is that some of this limitation has been addressed in more recent literature.</w:t>
-      </w:r>
-      <w:r>
-        <w:t xml:space="preserve"> </w:t>
-      </w:r>
-      <w:r>
-        <w:t xml:space="preserve">Newer papers were more likely to provide moderation by age group, or new reviews targeting specific age groups were now available.</w:t>
-      </w:r>
-      <w:r>
-        <w:t xml:space="preserve"> </w:t>
-      </w:r>
-      <w:r>
-        <w:t xml:space="preserve">Unfortunately, many of these still failed to meet our criteria for statistical certainty.</w:t>
-      </w:r>
-      <w:r>
-        <w:t xml:space="preserve"> </w:t>
-      </w:r>
-      <w:r>
-        <w:t xml:space="preserve">Inspecting the results in the supplementary material still reveal fewer differences by age group than may be expected.</w:t>
-      </w:r>
-      <w:r>
-        <w:t xml:space="preserve"> </w:t>
-      </w:r>
-      <w:r>
-        <w:t xml:space="preserve">In some cases this is because there is still only an effect for a single age group, as many reviews target behaviours or outcomes which are more common in one age group (e.g., sexting in adolescents, or developmental outcome in young children).</w:t>
-      </w:r>
-      <w:r>
-        <w:t xml:space="preserve"> </w:t>
-      </w:r>
-      <w:r>
-        <w:t xml:space="preserve">For the effects where there were multiple age groups, differences tended to be small (e.g., body composition).</w:t>
+        <w:t xml:space="preserve">We agree that it would be useful to break down findings by age.</w:t>
+      </w:r>
+      <w:r>
+        <w:t xml:space="preserve"> </w:t>
+      </w:r>
+      <w:r>
+        <w:t xml:space="preserve">However, for us to accomplish this we need meta-analyses which examine the developmental span for each exposure and outcome combination.</w:t>
+      </w:r>
+      <w:r>
+        <w:t xml:space="preserve"> </w:t>
+      </w:r>
+      <w:r>
+        <w:t xml:space="preserve">While the addition of further reviews based on the reviewers’ and editor’s suggestion to update the search helped address this limiation (ewer papers were more likely to provide moderation by age group, and new reviews targeting specific age groups have been added), there were still too few age-based comparisons to make strong claims.</w:t>
+      </w:r>
+      <w:r>
+        <w:t xml:space="preserve"> </w:t>
+      </w:r>
+      <w:r>
+        <w:t xml:space="preserve">This is because many reviews target behaviours or outcomes which are more common in one age group (e.g., sexting in adolescents, or developmental outcome in young children).</w:t>
+      </w:r>
+      <w:r>
+        <w:t xml:space="preserve"> </w:t>
+      </w:r>
+      <w:r>
+        <w:t xml:space="preserve">For the effects where there were multiple age groups (e.g., body composition), differences tended to be small.</w:t>
+      </w:r>
+    </w:p>
+    <w:p>
+      <w:pPr>
+        <w:pStyle w:val="BodyText"/>
+      </w:pPr>
+      <w:r>
+        <w:t xml:space="preserve">We have included some additional information on this in the</w:t>
+      </w:r>
+      <w:r>
+        <w:t xml:space="preserve"> </w:t>
+      </w:r>
+      <w:r>
+        <w:rPr>
+          <w:i/>
+        </w:rPr>
+        <w:t xml:space="preserve">Discussion</w:t>
+      </w:r>
+      <w:r>
+        <w:t xml:space="preserve"> </w:t>
+      </w:r>
+      <w:r>
+        <w:t xml:space="preserve">section:</w:t>
+      </w:r>
+    </w:p>
+    <w:p>
+      <w:pPr>
+        <w:pStyle w:val="BlockText"/>
+      </w:pPr>
+      <w:r>
+        <w:t xml:space="preserve">Largely owing to a small number of studies or missing individual study data, there were few age-based conclusions that could be drawn from reviews which met our criteria for statistical certainty. If we expand to include those reviews which did not meet this threshold, there remained no clear pattern although there were some age-specific differences in associations (data available in Supplementary Materials). For example, advertising of unhealthy food was associated with unhealthy food choice for young children, but was not statistically significant for other age groups.</w:t>
+      </w:r>
+      <w:r>
+        <w:t xml:space="preserve">36</w:t>
+      </w:r>
+      <w:r>
+        <w:t xml:space="preserve"> </w:t>
+      </w:r>
+      <w:r>
+        <w:t xml:space="preserve">Conversely, TV programs and movies were more strongly associated with lower physical activity for adolescents than for younger age groups.</w:t>
+      </w:r>
+      <w:r>
+        <w:t xml:space="preserve">37</w:t>
+      </w:r>
+      <w:r>
+        <w:t xml:space="preserve"> </w:t>
+      </w:r>
+      <w:r>
+        <w:t xml:space="preserve">Given the differences in development across childhood and adolescence and the different ways children of various ages use screens, further examination of age-based differences is needed. However, in the absence of this work, our study has shown how children are affected by screens in general.</w:t>
       </w:r>
     </w:p>
     <w:p>
@@ -1041,11 +1298,11 @@
       <w:pPr>
         <w:pStyle w:val="Heading1"/>
       </w:pPr>
-      <w:bookmarkStart w:id="22" w:name="reviewer-2"/>
+      <w:bookmarkStart w:id="23" w:name="reviewer-2"/>
       <w:r>
         <w:t xml:space="preserve">3	Reviewer 2</w:t>
       </w:r>
-      <w:bookmarkEnd w:id="22"/>
+      <w:bookmarkEnd w:id="23"/>
     </w:p>
     <w:p>
       <w:r>
@@ -1479,7 +1736,7 @@
         <w:pStyle w:val="BodyText"/>
       </w:pPr>
       <w:r>
-        <w:t xml:space="preserve">The quote from the</w:t>
+        <w:t xml:space="preserve">The reviewer was pointing to the following quote from the</w:t>
       </w:r>
       <w:r>
         <w:t xml:space="preserve"> </w:t>
@@ -1491,28 +1748,28 @@
         <w:t xml:space="preserve">Lancet</w:t>
       </w:r>
       <w:r>
-        <w:t xml:space="preserve"> </w:t>
-      </w:r>
-      <w:r>
-        <w:t xml:space="preserve">editorial is that the understanding is lacking, rather than the evidence.</w:t>
-      </w:r>
-      <w:r>
-        <w:t xml:space="preserve"> </w:t>
-      </w:r>
-      <w:r>
-        <w:t xml:space="preserve">Our understanding is lacking partly because benefits of screen time (as seen in some educational literature) and reviewed separately from harms.</w:t>
-      </w:r>
-      <w:r>
-        <w:t xml:space="preserve"> </w:t>
-      </w:r>
-      <w:r>
-        <w:t xml:space="preserve">Our review aims to address this.</w:t>
-      </w:r>
-      <w:r>
-        <w:t xml:space="preserve"> </w:t>
-      </w:r>
-      <w:r>
-        <w:t xml:space="preserve">See additional context in the</w:t>
+        <w:t xml:space="preserve">:</w:t>
+      </w:r>
+      <w:r>
+        <w:t xml:space="preserve"> </w:t>
+      </w:r>
+      <w:r>
+        <w:t xml:space="preserve">“</w:t>
+      </w:r>
+      <w:r>
+        <w:t xml:space="preserve">Our understanding of the benefits, harms, and risks of our rapidly changing digital landscape is sorely lacking.</w:t>
+      </w:r>
+      <w:r>
+        <w:t xml:space="preserve">”</w:t>
+      </w:r>
+      <w:r>
+        <w:t xml:space="preserve">.</w:t>
+      </w:r>
+      <w:r>
+        <w:t xml:space="preserve"> </w:t>
+      </w:r>
+      <w:r>
+        <w:t xml:space="preserve">It is not that the evidence is lacking, per se, but that our</w:t>
       </w:r>
       <w:r>
         <w:t xml:space="preserve"> </w:t>
@@ -1521,6 +1778,53 @@
         <w:rPr>
           <w:i/>
         </w:rPr>
+        <w:t xml:space="preserve">understanding</w:t>
+      </w:r>
+      <w:r>
+        <w:t xml:space="preserve"> </w:t>
+      </w:r>
+      <w:r>
+        <w:t xml:space="preserve">is weak.</w:t>
+      </w:r>
+      <w:r>
+        <w:t xml:space="preserve"> </w:t>
+      </w:r>
+      <w:r>
+        <w:t xml:space="preserve">Our understanding is lacking partly because benefits of screen use (as seen in some educational literature) and reviewed separately from harms.</w:t>
+      </w:r>
+      <w:r>
+        <w:t xml:space="preserve"> </w:t>
+      </w:r>
+      <w:r>
+        <w:t xml:space="preserve">Our review aims to address this (see also Reviewer 1,</w:t>
+      </w:r>
+      <w:r>
+        <w:t xml:space="preserve"> </w:t>
+      </w:r>
+      <w:r>
+        <w:t xml:space="preserve">).</w:t>
+      </w:r>
+      <w:r>
+        <w:t xml:space="preserve"> </w:t>
+      </w:r>
+      <w:r>
+        <w:t xml:space="preserve">We think synthesising the trade-offs in one review can help us understand when screen use might be associated with good/poor outcomes, helping to better understand why.</w:t>
+      </w:r>
+    </w:p>
+    <w:p>
+      <w:pPr>
+        <w:pStyle w:val="BodyText"/>
+      </w:pPr>
+      <w:r>
+        <w:t xml:space="preserve">We have added this additional context to the</w:t>
+      </w:r>
+      <w:r>
+        <w:t xml:space="preserve"> </w:t>
+      </w:r>
+      <w:r>
+        <w:rPr>
+          <w:i/>
+        </w:rPr>
         <w:t xml:space="preserve">Introduction</w:t>
       </w:r>
       <w:r>
@@ -1532,7 +1836,34 @@
         <w:pStyle w:val="BlockText"/>
       </w:pPr>
       <w:r>
-        <w:t xml:space="preserve">No review has yet examined the evidence available across a broad range of outcome domains, such as physical health, education, physical and cognitive development, behaviour, and well-being. By summarising and synthesising all evidence in one overview, we provide a reference point for the field and allow for easier comparison of risks and benefits for the same behaviour.</w:t>
+        <w:t xml:space="preserve">Focusing on a single domain or exposure makes it difficult to understand what trade-offs are involved in any guidelines around screen use. For example, prohibiting screen use might reduce exposure to advertising but may also thwart learning opportunities from interactive educational tools. Reviews on either of these exposures or outcomes would likely miss being able to quantify these trade-offs. Overviews are one method of evidence synthesis that helps address these trade-offs, by providing</w:t>
+      </w:r>
+      <w:r>
+        <w:t xml:space="preserve"> </w:t>
+      </w:r>
+      <w:r>
+        <w:t xml:space="preserve">‘</w:t>
+      </w:r>
+      <w:r>
+        <w:t xml:space="preserve">user-friendly</w:t>
+      </w:r>
+      <w:r>
+        <w:t xml:space="preserve">’</w:t>
+      </w:r>
+      <w:r>
+        <w:t xml:space="preserve"> </w:t>
+      </w:r>
+      <w:r>
+        <w:t xml:space="preserve">summaries of a field of research.</w:t>
+      </w:r>
+      <w:r>
+        <w:t xml:space="preserve">25</w:t>
+      </w:r>
+      <w:r>
+        <w:t xml:space="preserve"> </w:t>
+      </w:r>
+      <w:r>
+        <w:t xml:space="preserve">These overviews provide a reference point for the field and allow for easier comparison of risks and benefits for the same behaviour. By analogy, reading is a sedentary behaviour, and only by comparing the health risks against the educational benefits can researchers and policymakers make clear recommendations about what young people should do.</w:t>
       </w:r>
     </w:p>
     <w:p>
@@ -1585,8 +1916,69 @@
         <w:pStyle w:val="BodyText"/>
       </w:pPr>
       <w:r>
-        <w:t xml:space="preserve">We have revised the introduction with new papers, with a particular focus on other umbrella reviews.</w:t>
-      </w:r>
+        <w:t xml:space="preserve">We have revised the introduction with new papers, with a particular focus on other umbrella reviews. See the below for an example of the changes:</w:t>
+      </w:r>
+    </w:p>
+    <w:p>
+      <w:pPr>
+        <w:pStyle w:val="BlockText"/>
+      </w:pPr>
+      <w:r>
+        <w:t xml:space="preserve">While there have been other overviews of reviews on screen use, these have tended to focus on a single domain (e.g., health</w:t>
+      </w:r>
+      <w:r>
+        <w:t xml:space="preserve">21</w:t>
+      </w:r>
+      <w:r>
+        <w:t xml:space="preserve">), focus on a particular exposure (e.g., social media</w:t>
+      </w:r>
+      <w:r>
+        <w:t xml:space="preserve">22,23</w:t>
+      </w:r>
+      <w:r>
+        <w:t xml:space="preserve">) or provide only a narrative summary of the literature.</w:t>
+      </w:r>
+      <w:r>
+        <w:t xml:space="preserve">24</w:t>
+      </w:r>
+      <w:r>
+        <w:t xml:space="preserve"> </w:t>
+      </w:r>
+      <w:bookmarkStart w:id="24" w:name="r1_2"/>
+      <w:r>
+        <w:t xml:space="preserve"> </w:t>
+      </w:r>
+      <w:r>
+        <w:t xml:space="preserve">Focusing on a single domain or exposure makes it difficult to understand what trade-offs are involved in any guidelines around screen use. For example, prohibiting screen use might reduce exposure to advertising but may also thwart learning opportunities from interactive educational tools. Reviews on either of these exposures or outcomes would likely miss being able to quantify these trade-offs. Overviews are one method of evidence synthesis that helps address these trade-offs, by providing</w:t>
+      </w:r>
+      <w:r>
+        <w:t xml:space="preserve"> </w:t>
+      </w:r>
+      <w:r>
+        <w:t xml:space="preserve">‘</w:t>
+      </w:r>
+      <w:r>
+        <w:t xml:space="preserve">user-friendly</w:t>
+      </w:r>
+      <w:r>
+        <w:t xml:space="preserve">’</w:t>
+      </w:r>
+      <w:r>
+        <w:t xml:space="preserve"> </w:t>
+      </w:r>
+      <w:r>
+        <w:t xml:space="preserve">summaries of a field of research.</w:t>
+      </w:r>
+      <w:r>
+        <w:t xml:space="preserve">25</w:t>
+      </w:r>
+      <w:r>
+        <w:t xml:space="preserve"> </w:t>
+      </w:r>
+      <w:r>
+        <w:t xml:space="preserve">These overviews provide a reference point for the field and allow for easier comparison of risks and benefits for the same behaviour. By analogy, reading is a sedentary behaviour, and only by comparing the health risks against the educational benefits can researchers and policymakers make clear recommendations about what young people should do.</w:t>
+      </w:r>
+      <w:bookmarkEnd w:id="24"/>
     </w:p>
     <w:p>
       <w:r>
@@ -1638,7 +2030,28 @@
         <w:pStyle w:val="BodyText"/>
       </w:pPr>
       <w:r>
-        <w:t xml:space="preserve">One of the key strengths of our review is that it summarises what is available in the literature, rather than trying to</w:t>
+        <w:t xml:space="preserve">Screen use is associated with a range of widespread outcomes.</w:t>
+      </w:r>
+      <w:r>
+        <w:t xml:space="preserve"> </w:t>
+      </w:r>
+      <w:r>
+        <w:t xml:space="preserve">Many reviews focus on a single exposure outcome pairing and miss the trade-offs that are inherent in focusing on just one area (see Reviewer 1,</w:t>
+      </w:r>
+      <w:r>
+        <w:t xml:space="preserve"> </w:t>
+      </w:r>
+      <w:r>
+        <w:t xml:space="preserve"> </w:t>
+      </w:r>
+      <w:r>
+        <w:t xml:space="preserve">for further discussion).</w:t>
+      </w:r>
+      <w:r>
+        <w:t xml:space="preserve"> </w:t>
+      </w:r>
+      <w:r>
+        <w:t xml:space="preserve">By focusing on a broad range of outcomes (health and non-health), without trying to</w:t>
       </w:r>
       <w:r>
         <w:t xml:space="preserve"> </w:t>
@@ -1653,17 +2066,13 @@
         <w:t xml:space="preserve"> </w:t>
       </w:r>
       <w:r>
-        <w:t xml:space="preserve">predict what areas should be investigated.</w:t>
-      </w:r>
-      <w:r>
-        <w:t xml:space="preserve"> </w:t>
-      </w:r>
-      <w:r>
-        <w:t xml:space="preserve">That is, our review provides a comprehensive summary of what meta-analytic evidence exists.</w:t>
-      </w:r>
-      <w:r>
-        <w:t xml:space="preserve"> </w:t>
-      </w:r>
+        <w:t xml:space="preserve">predict what areas should be investigated, we simultaneously quantify and compare these trade-offs.</w:t>
+      </w:r>
+    </w:p>
+    <w:p>
+      <w:pPr>
+        <w:pStyle w:val="BodyText"/>
+      </w:pPr>
       <w:r>
         <w:t xml:space="preserve">We have added some additional text to this effect in the</w:t>
       </w:r>
@@ -1685,7 +2094,50 @@
         <w:pStyle w:val="BlockText"/>
       </w:pPr>
       <w:r>
-        <w:t xml:space="preserve">This review synthesises evidence on any outcome of electronic media exposure. We deliberately do not pre-specify outcomes, in order to get a comprehensive list of areas where there is meta-analytical evidence. Adopting this broad approach allowed us to provide a holistic perspective on the influence of screens on children’s lives. By synthesising across life domains (e.g., school and home), this review provides evidence to inform guidelines and advice for parents, teachers, pediatricians and other professionals in order to maximise human functioning.</w:t>
+        <w:t xml:space="preserve">This review synthesises evidence on any outcome of electronic media exposure. We deliberately did not pre-specify outcomes, in order to get a comprehensive list of areas where there is meta-analytical evidence. Adopting this broad approach allowed us to provide a holistic perspective on the influence of screens on children’s lives. By synthesising across life domains (e.g., school and home), this review provides evidence to inform guidelines and advice for parents, teachers, pediatricians and other professionals in order to maximise human functioning.</w:t>
+      </w:r>
+    </w:p>
+    <w:p>
+      <w:pPr>
+        <w:pStyle w:val="FirstParagraph"/>
+      </w:pPr>
+      <w:r>
+        <w:t xml:space="preserve">and</w:t>
+      </w:r>
+    </w:p>
+    <w:p>
+      <w:pPr>
+        <w:pStyle w:val="BlockText"/>
+      </w:pPr>
+      <w:r>
+        <w:t xml:space="preserve">Focusing on a single domain or exposure makes it difficult to understand what trade-offs are involved in any guidelines around screen use. For example, prohibiting screen use might reduce exposure to advertising but may also thwart learning opportunities from interactive educational tools. Reviews on either of these exposures or outcomes would likely miss being able to quantify these trade-offs. Overviews are one method of evidence synthesis that helps address these trade-offs, by providing</w:t>
+      </w:r>
+      <w:r>
+        <w:t xml:space="preserve"> </w:t>
+      </w:r>
+      <w:r>
+        <w:t xml:space="preserve">‘</w:t>
+      </w:r>
+      <w:r>
+        <w:t xml:space="preserve">user-friendly</w:t>
+      </w:r>
+      <w:r>
+        <w:t xml:space="preserve">’</w:t>
+      </w:r>
+      <w:r>
+        <w:t xml:space="preserve"> </w:t>
+      </w:r>
+      <w:r>
+        <w:t xml:space="preserve">summaries of a field of research.</w:t>
+      </w:r>
+      <w:r>
+        <w:t xml:space="preserve">25</w:t>
+      </w:r>
+      <w:r>
+        <w:t xml:space="preserve"> </w:t>
+      </w:r>
+      <w:r>
+        <w:t xml:space="preserve">These overviews provide a reference point for the field and allow for easier comparison of risks and benefits for the same behaviour. By analogy, reading is a sedentary behaviour, and only by comparing the health risks against the educational benefits can researchers and policymakers make clear recommendations about what young people should do.</w:t>
       </w:r>
     </w:p>
     <w:p>
@@ -1738,13 +2190,7 @@
         <w:pStyle w:val="BodyText"/>
       </w:pPr>
       <w:r>
-        <w:t xml:space="preserve">We feel that we have amply addressed the contribution of this review to the field.</w:t>
-      </w:r>
-      <w:r>
-        <w:t xml:space="preserve"> </w:t>
-      </w:r>
-      <w:r>
-        <w:t xml:space="preserve">Guidelines should reflect both the most recent evidence, and the most comprehensive evidence.</w:t>
+        <w:t xml:space="preserve">Guidelines are important and useful, but they should reflect both the most recent and the most comprehensive evidence.</w:t>
       </w:r>
       <w:r>
         <w:t xml:space="preserve"> </w:t>
@@ -1756,7 +2202,51 @@
         <w:t xml:space="preserve"> </w:t>
       </w:r>
       <w:r>
-        <w:t xml:space="preserve">We think this is a mistake - you cannot make an informed decision about an action if you only examine the risks, you must also examine potential benefits.</w:t>
+        <w:t xml:space="preserve">We think this is a mistake—you cannot make an informed decision about an action if you only examine the risks, you must weigh these against any potential benefits.</w:t>
+      </w:r>
+      <w:r>
+        <w:t xml:space="preserve"> </w:t>
+      </w:r>
+      <w:r>
+        <w:t xml:space="preserve">We have included a discussion of this in the</w:t>
+      </w:r>
+      <w:r>
+        <w:t xml:space="preserve"> </w:t>
+      </w:r>
+      <w:r>
+        <w:rPr>
+          <w:i/>
+        </w:rPr>
+        <w:t xml:space="preserve">Discussion</w:t>
+      </w:r>
+      <w:r>
+        <w:t xml:space="preserve"> </w:t>
+      </w:r>
+      <w:r>
+        <w:t xml:space="preserve">section:</w:t>
+      </w:r>
+    </w:p>
+    <w:p>
+      <w:pPr>
+        <w:pStyle w:val="BlockText"/>
+      </w:pPr>
+      <w:r>
+        <w:t xml:space="preserve">In particular, our results support the the continuing trend of guidelines moving away from recommendations to reduce</w:t>
+      </w:r>
+      <w:r>
+        <w:t xml:space="preserve"> </w:t>
+      </w:r>
+      <w:r>
+        <w:t xml:space="preserve">‘</w:t>
+      </w:r>
+      <w:r>
+        <w:t xml:space="preserve">screen use</w:t>
+      </w:r>
+      <w:r>
+        <w:t xml:space="preserve">’</w:t>
+      </w:r>
+      <w:r>
+        <w:t xml:space="preserve">, and instead focusing on the type of screen use. For example, our findings suggest that guidelines should discourage high levels of social media and internet use. Guidelines may also consider adapting recommendations that promote the use of educational apps and video games, although these recommendations need to be balanced against the (very small) risks to adiposity.</w:t>
       </w:r>
     </w:p>
     <w:p>
@@ -1809,13 +2299,57 @@
         <w:pStyle w:val="BodyText"/>
       </w:pPr>
       <w:r>
-        <w:t xml:space="preserve">We had difficulty understanding the reviewers exact concern here.</w:t>
-      </w:r>
-      <w:r>
-        <w:t xml:space="preserve"> </w:t>
-      </w:r>
-      <w:r>
-        <w:t xml:space="preserve">We are happy to revise this further if the reviewer does not feel that the other changes made to the introduction improve the set of arguments.</w:t>
+        <w:t xml:space="preserve">We appreciate it is not a direct contrast to compare overall limits of screen use against deleterious effects of screen use over 3-4 hours. As a result, we have removed the words</w:t>
+      </w:r>
+      <w:r>
+        <w:t xml:space="preserve"> </w:t>
+      </w:r>
+      <w:r>
+        <w:t xml:space="preserve">‘</w:t>
+      </w:r>
+      <w:r>
+        <w:t xml:space="preserve">in contrast</w:t>
+      </w:r>
+      <w:r>
+        <w:t xml:space="preserve">’</w:t>
+      </w:r>
+      <w:r>
+        <w:t xml:space="preserve">:</w:t>
+      </w:r>
+    </w:p>
+    <w:p>
+      <w:pPr>
+        <w:pStyle w:val="BlockText"/>
+      </w:pPr>
+      <w:r>
+        <w:t xml:space="preserve">For example, the Australian Government guidelines regarding sedentary behaviour recommend that young children (under the age of two) should not spend any time watching screens. They also recommend that children aged 2-5 years should spend no more than one hour engaged in recreational sedentary screen use per day, while children aged 5-12 and adolescents should spend no more than two hours. However, recent evidence suggests that longer exposures may not have adverse effects on children’s behaviour or mental health—and might, in fact, benefit their well-being—as long as exposure does not reach extreme levels (e.g., 7 hours per day)</w:t>
+      </w:r>
+      <w:r>
+        <w:t xml:space="preserve">16</w:t>
+      </w:r>
+      <w:r>
+        <w:t xml:space="preserve">. Some research also indicates that content (e.g., video games vs television programs) plays an important role in determining the potential benefit or harm of youths’ exposure to screen-based media.</w:t>
+      </w:r>
+      <w:r>
+        <w:t xml:space="preserve">17</w:t>
+      </w:r>
+      <w:r>
+        <w:t xml:space="preserve"> </w:t>
+      </w:r>
+      <w:r>
+        <w:t xml:space="preserve">Indeed, educational screen use is positively related to educational outcomes.</w:t>
+      </w:r>
+      <w:r>
+        <w:t xml:space="preserve">18</w:t>
+      </w:r>
+      <w:r>
+        <w:t xml:space="preserve"> </w:t>
+      </w:r>
+      <w:r>
+        <w:t xml:space="preserve">This evidence has led some researchers to argue that a more nuanced approach to screen use guidelines is required.</w:t>
+      </w:r>
+      <w:r>
+        <w:t xml:space="preserve">19</w:t>
       </w:r>
     </w:p>
     <w:p>
@@ -1870,7 +2404,7 @@
         <w:pStyle w:val="BlockText"/>
       </w:pPr>
       <w:r>
-        <w:t xml:space="preserve">While there have been other overviews of reviews on screen time, these have tended to focus on a single domain (e.g., health</w:t>
+        <w:t xml:space="preserve">While there have been other overviews of reviews on screen use, these have tended to focus on a single domain (e.g., health</w:t>
       </w:r>
       <w:r>
         <w:t xml:space="preserve">21</w:t>
@@ -1890,11 +2424,49 @@
       <w:r>
         <w:t xml:space="preserve"> </w:t>
       </w:r>
-      <w:bookmarkStart w:id="23" w:name="r1_2"/>
-      <w:r>
-        <w:t xml:space="preserve">No review has yet examined the evidence available across a broad range of outcome domains, such as physical health, education, physical and cognitive development, behaviour, and well-being. By summarising and synthesising all evidence in one overview, we provide a reference point for the field and allow for easier comparison of risks and benefits for the same behaviour.</w:t>
-      </w:r>
-      <w:bookmarkEnd w:id="23"/>
+      <w:bookmarkStart w:id="25" w:name="r1_2"/>
+      <w:r>
+        <w:t xml:space="preserve"> </w:t>
+      </w:r>
+      <w:r>
+        <w:t xml:space="preserve">Focusing on a single domain or exposure makes it difficult to understand what trade-offs are involved in any guidelines around screen use. For example, prohibiting screen use might reduce exposure to advertising but may also thwart learning opportunities from interactive educational tools. Reviews on either of these exposures or outcomes would likely miss being able to quantify these trade-offs. Overviews are one method of evidence synthesis that helps address these trade-offs, by providing</w:t>
+      </w:r>
+      <w:r>
+        <w:t xml:space="preserve"> </w:t>
+      </w:r>
+      <w:r>
+        <w:t xml:space="preserve">‘</w:t>
+      </w:r>
+      <w:r>
+        <w:t xml:space="preserve">user-friendly</w:t>
+      </w:r>
+      <w:r>
+        <w:t xml:space="preserve">’</w:t>
+      </w:r>
+      <w:r>
+        <w:t xml:space="preserve"> </w:t>
+      </w:r>
+      <w:r>
+        <w:t xml:space="preserve">summaries of a field of research.</w:t>
+      </w:r>
+      <w:r>
+        <w:t xml:space="preserve">25</w:t>
+      </w:r>
+      <w:r>
+        <w:t xml:space="preserve"> </w:t>
+      </w:r>
+      <w:r>
+        <w:t xml:space="preserve">These overviews provide a reference point for the field and allow for easier comparison of risks and benefits for the same behaviour. By analogy, reading is a sedentary behaviour, and only by comparing the health risks against the educational benefits can researchers and policymakers make clear recommendations about what young people should do.</w:t>
+      </w:r>
+      <w:bookmarkEnd w:id="25"/>
+    </w:p>
+    <w:p>
+      <w:pPr>
+        <w:pStyle w:val="FirstParagraph"/>
+      </w:pPr>
+      <w:r>
+        <w:t xml:space="preserve">As mentioned in other author responses, we have made a stronger effort to organise the review toward a cohesive purpose.</w:t>
+      </w:r>
     </w:p>
     <w:p>
       <w:r>
@@ -2030,8 +2602,75 @@
         <w:t xml:space="preserve"> </w:t>
       </w:r>
       <w:r>
-        <w:t xml:space="preserve">Our intention in the introduction is not to preempt the results, which means we do not outline the outcomes found in the introduction.</w:t>
-      </w:r>
+        <w:t xml:space="preserve">We have tried not to preempt the results section in the introduction, but do now refer to some expected outcomes.</w:t>
+      </w:r>
+      <w:r>
+        <w:t xml:space="preserve"> </w:t>
+      </w:r>
+      <w:r>
+        <w:t xml:space="preserve">For example:</w:t>
+      </w:r>
+    </w:p>
+    <w:p>
+      <w:pPr>
+        <w:pStyle w:val="BlockText"/>
+      </w:pPr>
+      <w:r>
+        <w:t xml:space="preserve">While there have been other overviews of reviews on screen use, these have tended to focus on a single domain (e.g., health</w:t>
+      </w:r>
+      <w:r>
+        <w:t xml:space="preserve">21</w:t>
+      </w:r>
+      <w:r>
+        <w:t xml:space="preserve">), focus on a particular exposure (e.g., social media</w:t>
+      </w:r>
+      <w:r>
+        <w:t xml:space="preserve">22,23</w:t>
+      </w:r>
+      <w:r>
+        <w:t xml:space="preserve">) or provide only a narrative summary of the literature.</w:t>
+      </w:r>
+      <w:r>
+        <w:t xml:space="preserve">24</w:t>
+      </w:r>
+      <w:r>
+        <w:t xml:space="preserve"> </w:t>
+      </w:r>
+      <w:bookmarkStart w:id="26" w:name="r1_2"/>
+      <w:r>
+        <w:t xml:space="preserve"> </w:t>
+      </w:r>
+      <w:r>
+        <w:t xml:space="preserve">Focusing on a single domain or exposure makes it difficult to understand what trade-offs are involved in any guidelines around screen use. For example, prohibiting screen use might reduce exposure to advertising but may also thwart learning opportunities from interactive educational tools. Reviews on either of these exposures or outcomes would likely miss being able to quantify these trade-offs. Overviews are one method of evidence synthesis that helps address these trade-offs, by providing</w:t>
+      </w:r>
+      <w:r>
+        <w:t xml:space="preserve"> </w:t>
+      </w:r>
+      <w:r>
+        <w:t xml:space="preserve">‘</w:t>
+      </w:r>
+      <w:r>
+        <w:t xml:space="preserve">user-friendly</w:t>
+      </w:r>
+      <w:r>
+        <w:t xml:space="preserve">’</w:t>
+      </w:r>
+      <w:r>
+        <w:t xml:space="preserve"> </w:t>
+      </w:r>
+      <w:r>
+        <w:t xml:space="preserve">summaries of a field of research.</w:t>
+      </w:r>
+      <w:r>
+        <w:t xml:space="preserve">25</w:t>
+      </w:r>
+      <w:r>
+        <w:t xml:space="preserve"> </w:t>
+      </w:r>
+      <w:r>
+        <w:t xml:space="preserve">These overviews provide a reference point for the field and allow for easier comparison of risks and benefits for the same behaviour. By analogy, reading is a sedentary behaviour, and only by comparing the health risks against the educational benefits can researchers and policymakers make clear recommendations about what young people should do.</w:t>
+      </w:r>
+      <w:bookmarkEnd w:id="26"/>
     </w:p>
     <w:p>
       <w:r>
@@ -2137,7 +2776,7 @@
         <w:t xml:space="preserve"> </w:t>
       </w:r>
       <w:r>
-        <w:t xml:space="preserve">We intended to indicate that in order to make nuanced recommendations, you must have all of the information.</w:t>
+        <w:t xml:space="preserve">We intended to indicate that in order to make nuanced recommendations, you must have all of the information regarding benefits and risks.</w:t>
       </w:r>
       <w:r>
         <w:t xml:space="preserve"> </w:t>
@@ -2168,6 +2807,49 @@
       </w:r>
       <w:r>
         <w:t xml:space="preserve">above) address this.</w:t>
+      </w:r>
+    </w:p>
+    <w:p>
+      <w:pPr>
+        <w:pStyle w:val="BlockText"/>
+      </w:pPr>
+      <w:r>
+        <w:t xml:space="preserve">Focusing on a single domain or exposure makes it difficult to understand what trade-offs are involved in any guidelines around screen use. For example, prohibiting screen use might reduce exposure to advertising but may also thwart learning opportunities from interactive educational tools. Reviews on either of these exposures or outcomes would likely miss being able to quantify these trade-offs. Overviews are one method of evidence synthesis that helps address these trade-offs, by providing</w:t>
+      </w:r>
+      <w:r>
+        <w:t xml:space="preserve"> </w:t>
+      </w:r>
+      <w:r>
+        <w:t xml:space="preserve">‘</w:t>
+      </w:r>
+      <w:r>
+        <w:t xml:space="preserve">user-friendly</w:t>
+      </w:r>
+      <w:r>
+        <w:t xml:space="preserve">’</w:t>
+      </w:r>
+      <w:r>
+        <w:t xml:space="preserve"> </w:t>
+      </w:r>
+      <w:r>
+        <w:t xml:space="preserve">summaries of a field of research.</w:t>
+      </w:r>
+      <w:r>
+        <w:t xml:space="preserve">25</w:t>
+      </w:r>
+      <w:r>
+        <w:t xml:space="preserve"> </w:t>
+      </w:r>
+      <w:r>
+        <w:t xml:space="preserve">These overviews provide a reference point for the field and allow for easier comparison of risks and benefits for the same behaviour. By analogy, reading is a sedentary behaviour, and only by comparing the health risks against the educational benefits can researchers and policymakers make clear recommendations about what young people should do.</w:t>
+      </w:r>
+    </w:p>
+    <w:p>
+      <w:pPr>
+        <w:pStyle w:val="BlockText"/>
+      </w:pPr>
+      <w:r>
+        <w:t xml:space="preserve">This review synthesises evidence on any outcome of electronic media exposure. We deliberately did not pre-specify outcomes, in order to get a comprehensive list of areas where there is meta-analytical evidence. Adopting this broad approach allowed us to provide a holistic perspective on the influence of screens on children’s lives. By synthesising across life domains (e.g., school and home), this review provides evidence to inform guidelines and advice for parents, teachers, pediatricians and other professionals in order to maximise human functioning.</w:t>
       </w:r>
     </w:p>
     <w:p>
@@ -2296,17 +2978,84 @@
         <w:pStyle w:val="BodyText"/>
       </w:pPr>
       <w:r>
-        <w:t xml:space="preserve">Per</w:t>
-      </w:r>
-      <w:r>
-        <w:t xml:space="preserve"> </w:t>
-      </w:r>
-      <w:r>
-        <w:t xml:space="preserve"> </w:t>
-      </w:r>
-      <w:r>
-        <w:t xml:space="preserve">above, we did not pre-specify outcomes and feel it would be inappropriate to revise our inclusion criteria.</w:t>
-      </w:r>
+        <w:t xml:space="preserve">As per</w:t>
+      </w:r>
+      <w:r>
+        <w:t xml:space="preserve"> </w:t>
+      </w:r>
+      <w:r>
+        <w:t xml:space="preserve"> </w:t>
+      </w:r>
+      <w:r>
+        <w:t xml:space="preserve">above, we did not pre-specify outcomes and do not want to mislead readers on the process.</w:t>
+      </w:r>
+      <w:r>
+        <w:t xml:space="preserve"> </w:t>
+      </w:r>
+      <w:r>
+        <w:t xml:space="preserve">We have indicated some anticiapted outcomes, however.</w:t>
+      </w:r>
+    </w:p>
+    <w:p>
+      <w:pPr>
+        <w:pStyle w:val="BlockText"/>
+      </w:pPr>
+      <w:r>
+        <w:t xml:space="preserve">While there have been other overviews of reviews on screen use, these have tended to focus on a single domain (e.g., health</w:t>
+      </w:r>
+      <w:r>
+        <w:t xml:space="preserve">21</w:t>
+      </w:r>
+      <w:r>
+        <w:t xml:space="preserve">), focus on a particular exposure (e.g., social media</w:t>
+      </w:r>
+      <w:r>
+        <w:t xml:space="preserve">22,23</w:t>
+      </w:r>
+      <w:r>
+        <w:t xml:space="preserve">) or provide only a narrative summary of the literature.</w:t>
+      </w:r>
+      <w:r>
+        <w:t xml:space="preserve">24</w:t>
+      </w:r>
+      <w:r>
+        <w:t xml:space="preserve"> </w:t>
+      </w:r>
+      <w:bookmarkStart w:id="27" w:name="r1_2"/>
+      <w:r>
+        <w:t xml:space="preserve"> </w:t>
+      </w:r>
+      <w:r>
+        <w:t xml:space="preserve">Focusing on a single domain or exposure makes it difficult to understand what trade-offs are involved in any guidelines around screen use. For example, prohibiting screen use might reduce exposure to advertising but may also thwart learning opportunities from interactive educational tools. Reviews on either of these exposures or outcomes would likely miss being able to quantify these trade-offs. Overviews are one method of evidence synthesis that helps address these trade-offs, by providing</w:t>
+      </w:r>
+      <w:r>
+        <w:t xml:space="preserve"> </w:t>
+      </w:r>
+      <w:r>
+        <w:t xml:space="preserve">‘</w:t>
+      </w:r>
+      <w:r>
+        <w:t xml:space="preserve">user-friendly</w:t>
+      </w:r>
+      <w:r>
+        <w:t xml:space="preserve">’</w:t>
+      </w:r>
+      <w:r>
+        <w:t xml:space="preserve"> </w:t>
+      </w:r>
+      <w:r>
+        <w:t xml:space="preserve">summaries of a field of research.</w:t>
+      </w:r>
+      <w:r>
+        <w:t xml:space="preserve">25</w:t>
+      </w:r>
+      <w:r>
+        <w:t xml:space="preserve"> </w:t>
+      </w:r>
+      <w:r>
+        <w:t xml:space="preserve">These overviews provide a reference point for the field and allow for easier comparison of risks and benefits for the same behaviour. By analogy, reading is a sedentary behaviour, and only by comparing the health risks against the educational benefits can researchers and policymakers make clear recommendations about what young people should do.</w:t>
+      </w:r>
+      <w:bookmarkEnd w:id="27"/>
     </w:p>
     <w:p>
       <w:r>
@@ -2482,7 +3231,7 @@
         <w:pStyle w:val="BodyText"/>
       </w:pPr>
       <w:r>
-        <w:t xml:space="preserve">We agree that the relationship between some outcomes and screen time may not always be linear.</w:t>
+        <w:t xml:space="preserve">We agree that the relationship between some outcomes and screen use may not always be linear.</w:t>
       </w:r>
       <w:r>
         <w:t xml:space="preserve"> </w:t>
@@ -2529,7 +3278,7 @@
         <w:pStyle w:val="BlockText"/>
       </w:pPr>
       <w:r>
-        <w:t xml:space="preserve">We converted all effect sizes to a common metric (Pearson’s r) to allow for comparisons of magnitude, but acknowledge that this assumes a linear relationship. Some previous research suggests that associations are typically linear.</w:t>
+        <w:t xml:space="preserve">We converted all effect sizes to a common metric (Pearson’s r) to allow for comparisons of magnitude, but acknowledge that this assumes a linear relationship between the variables. Some previous research suggests that associations are typically linear.</w:t>
       </w:r>
       <w:r>
         <w:t xml:space="preserve">18</w:t>
@@ -2538,10 +3287,10 @@
         <w:t xml:space="preserve"> </w:t>
       </w:r>
       <w:r>
-        <w:t xml:space="preserve">However, others have identified instances where non-linear relationships exist, especially for very high levels of screen time.</w:t>
-      </w:r>
-      <w:r>
-        <w:t xml:space="preserve">17,57,58</w:t>
+        <w:t xml:space="preserve">However, others have identified instances where non-linear relationships exist, especially for very high levels of screen use.</w:t>
+      </w:r>
+      <w:r>
+        <w:t xml:space="preserve">17,47,48</w:t>
       </w:r>
       <w:r>
         <w:t xml:space="preserve"> </w:t>
@@ -2652,13 +3401,19 @@
         <w:pStyle w:val="BodyText"/>
       </w:pPr>
       <w:r>
-        <w:t xml:space="preserve">We agree this is could be confusing to the reader.</w:t>
-      </w:r>
-      <w:r>
-        <w:t xml:space="preserve"> </w:t>
-      </w:r>
-      <w:r>
-        <w:t xml:space="preserve">The previous sections outlined the inclusion criteria for including a</w:t>
+        <w:t xml:space="preserve">We agree this could be confusing to the reader.</w:t>
+      </w:r>
+      <w:r>
+        <w:t xml:space="preserve"> </w:t>
+      </w:r>
+      <w:r>
+        <w:t xml:space="preserve">The reason that we had inclusion/exclusion criteria across two sections is that we have separate criteria for reviews, and for the effect sizes within reviews.</w:t>
+      </w:r>
+      <w:r>
+        <w:t xml:space="preserve"> </w:t>
+      </w:r>
+      <w:r>
+        <w:t xml:space="preserve">The first section outlines the inclusion criteria for including a</w:t>
       </w:r>
       <w:r>
         <w:t xml:space="preserve"> </w:t>
@@ -2670,7 +3425,7 @@
         <w:t xml:space="preserve">review</w:t>
       </w:r>
       <w:r>
-        <w:t xml:space="preserve">, whereas these sections focus on reasons for excluding an</w:t>
+        <w:t xml:space="preserve">, whereas the subsequent sections focus on reasons for excluding an</w:t>
       </w:r>
       <w:r>
         <w:t xml:space="preserve"> </w:t>
@@ -2693,6 +3448,12 @@
       <w:r>
         <w:t xml:space="preserve">We did not require all effect sizes within a review to be eligible or usable for the review to still be included.</w:t>
       </w:r>
+      <w:r>
+        <w:t xml:space="preserve"> </w:t>
+      </w:r>
+      <w:r>
+        <w:t xml:space="preserve">This section now reads:</w:t>
+      </w:r>
     </w:p>
     <w:p>
       <w:pPr>
@@ -2725,7 +3486,7 @@
         <w:t xml:space="preserve">using established formulae.</w:t>
       </w:r>
       <w:r>
-        <w:t xml:space="preserve">27,28</w:t>
+        <w:t xml:space="preserve">50,51</w:t>
       </w:r>
       <w:r>
         <w:t xml:space="preserve"> </w:t>
@@ -2950,25 +3711,15 @@
         <w:pStyle w:val="BodyText"/>
       </w:pPr>
       <w:r>
-        <w:t xml:space="preserve">We are not clear on what the reviewer means here.</w:t>
-      </w:r>
-      <w:r>
-        <w:t xml:space="preserve"> </w:t>
-      </w:r>
-      <w:r>
-        <w:t xml:space="preserve">Per the quoted sentence, we intended to include all systematic reviews (not just meta-analyses), but the volume of meta-analyses was such that we felt this was unneeded.</w:t>
-      </w:r>
-      <w:r>
-        <w:t xml:space="preserve"> </w:t>
-      </w:r>
-      <w:r>
-        <w:t xml:space="preserve">This was a change from our protocol, and thus reported as such.</w:t>
-      </w:r>
-      <w:r>
-        <w:t xml:space="preserve"> </w:t>
-      </w:r>
-      <w:r>
-        <w:t xml:space="preserve">We are happy to revise this section if the reviewer has a suggestion.</w:t>
+        <w:t xml:space="preserve">We agree our phrasing here was unclear. We meant that we intended to narratively summarise systematic reviews, as well as meta-analytic studies. We have changed this phrase to:</w:t>
+      </w:r>
+    </w:p>
+    <w:p>
+      <w:pPr>
+        <w:pStyle w:val="BlockText"/>
+      </w:pPr>
+      <w:r>
+        <w:t xml:space="preserve">As described above, we have summarised the meta-analytic findings from all included systematic reviews. In our protocol, we originally planned to also conduct a narrative synthesis of all systematic reviews, even those without meta-analyses. However, we determined that combining results from the meta-analyses alone allow readers to compare relative strength of associations more easily. Readers interested in the relevant systematic reviews (i.e., without meta-analysis) can consult the list of references in Supplementary File 4.</w:t>
       </w:r>
     </w:p>
     <w:p>
@@ -3011,6 +3762,60 @@
       </w:r>
     </w:p>
     <w:p>
+      <w:pPr>
+        <w:pStyle w:val="BodyText"/>
+      </w:pPr>
+      <w:r>
+        <w:t xml:space="preserve">It is true that harmonising effect sizes does not perfectly retain the original information.</w:t>
+      </w:r>
+      <w:r>
+        <w:t xml:space="preserve"> </w:t>
+      </w:r>
+      <w:r>
+        <w:t xml:space="preserve">Different measures are able to capture different aspects of the underlying phenomenon.</w:t>
+      </w:r>
+      <w:r>
+        <w:t xml:space="preserve"> </w:t>
+      </w:r>
+      <w:r>
+        <w:t xml:space="preserve">However, it is better to harmonise for the purposes of crude comparisons than to try and subjectively compare completely different classes of effect sizes. We make this point in the limitations:</w:t>
+      </w:r>
+    </w:p>
+    <w:p>
+      <w:pPr>
+        <w:pStyle w:val="BlockText"/>
+      </w:pPr>
+      <w:r>
+        <w:t xml:space="preserve">We converted all effect sizes to a common metric (Pearson’s r) to allow for comparisons of magnitude, but acknowledge that this assumes a linear relationship between the variables. Some previous research suggests that associations are typically linear.</w:t>
+      </w:r>
+      <w:r>
+        <w:t xml:space="preserve">18</w:t>
+      </w:r>
+      <w:r>
+        <w:t xml:space="preserve"> </w:t>
+      </w:r>
+      <w:r>
+        <w:t xml:space="preserve">However, others have identified instances where non-linear relationships exist, especially for very high levels of screen use.</w:t>
+      </w:r>
+      <w:r>
+        <w:t xml:space="preserve">17,47,48</w:t>
+      </w:r>
+      <w:r>
+        <w:t xml:space="preserve"> </w:t>
+      </w:r>
+      <w:r>
+        <w:t xml:space="preserve">Additionally, our conversion may not always adequately account for differences in study design or measures of exposures and outcomes. Care is needed, therefore, when interpreting the effect sizes.</w:t>
+      </w:r>
+    </w:p>
+    <w:p>
+      <w:pPr>
+        <w:pStyle w:val="FirstParagraph"/>
+      </w:pPr>
+      <w:r>
+        <w:t xml:space="preserve">In this study we had to choose between subjectively comparing various classes of effect sizes, or attempt to harmonise all effects so quantitative comparisons could easily be made. We elected to harmise the effect sizes so that we could better illustrate differences between studies. However, harmonisation is imperfect, and so to better understand the exact effect from meta-analyses we refer readers back to the original meta-analyses.</w:t>
+      </w:r>
+    </w:p>
+    <w:p>
       <w:r>
         <w:pict>
           <v:rect style="width:0;height:1.5pt" o:hralign="center" o:hrstd="t" o:hr="t"/>
@@ -3060,13 +3865,19 @@
         <w:pStyle w:val="BodyText"/>
       </w:pPr>
       <w:r>
-        <w:t xml:space="preserve">It’s possible the reviewer has misunderstood.</w:t>
-      </w:r>
-      <w:r>
-        <w:t xml:space="preserve"> </w:t>
-      </w:r>
-      <w:r>
-        <w:t xml:space="preserve">In our original plan, we wrote that</w:t>
+        <w:t xml:space="preserve">We appreciate we may have not explained this clearly.</w:t>
+      </w:r>
+      <w:r>
+        <w:t xml:space="preserve"> </w:t>
+      </w:r>
+      <w:r>
+        <w:t xml:space="preserve">We have brought our methods into line with other reviews.</w:t>
+      </w:r>
+      <w:r>
+        <w:t xml:space="preserve"> </w:t>
+      </w:r>
+      <w:r>
+        <w:t xml:space="preserve">In our protocol, we wrote that</w:t>
       </w:r>
       <w:r>
         <w:t xml:space="preserve"> </w:t>
@@ -3131,7 +3942,7 @@
         <w:t xml:space="preserve"> </w:t>
       </w:r>
       <w:r>
-        <w:t xml:space="preserve">What would mean that we could not include evidence for no effect as strong evidence, which is clearly a mistake.</w:t>
+        <w:t xml:space="preserve">But using this criteria meant that we could never classify non-significant findings as strong evidence regardless of their precision, which is clearly a mistake.</w:t>
       </w:r>
       <w:r>
         <w:t xml:space="preserve"> </w:t>
@@ -3409,7 +4220,7 @@
       <w:r>
         <w:t xml:space="preserve"> </w:t>
       </w:r>
-      <w:hyperlink r:id="rId24">
+      <w:hyperlink r:id="rId28">
         <w:r>
           <w:rPr>
             <w:rStyle w:val="Hyperlink"/>
@@ -3576,7 +4387,16 @@
         <w:pStyle w:val="BlockText"/>
       </w:pPr>
       <w:r>
-        <w:t xml:space="preserve">After extracting data, we examined the combinations of exposure and outcomes and removed any effects that appeared multiple times (i.e., in multiple meta-analyses, or with multiple sub-groups in the same meta-analysis), keeping the effect with the largest total sample size. In instances where effect sizes from the same combination of exposure and outcome were drawn from different age-groups (e.g., children vs adolescents), or were drawn using different study designs (e.g., cross-sectional vs longitudinal) we retained both estimates in our dataset.</w:t>
+        <w:t xml:space="preserve">In addition, when faced with duplicate outcome/exposure combinations we chose to keep the one with the largest pooled sample size, assuming that this would capture the most comprehensive and most recent review. Inspection of the excluded effect sizes suggests that this decision was not that impactful: our results would have been almost exactly the same has we used the number of included studies (</w:t>
+      </w:r>
+      <w:r>
+        <w:rPr>
+          <w:i/>
+        </w:rPr>
+        <w:t xml:space="preserve">k</w:t>
+      </w:r>
+      <w:r>
+        <w:t xml:space="preserve">) or the most recent review by publication year. However, we provide the complete results in the supplementary material, along with the dataset for others to consider alternative criteria.</w:t>
       </w:r>
     </w:p>
     <w:p>
@@ -3728,7 +4548,7 @@
         <w:t xml:space="preserve"> </w:t>
       </w:r>
       <w:r>
-        <w:t xml:space="preserve">Most reviews presented multiple effect sizes, and once the information to describe each effect was added (e.g., the specifc outcome, exposure, age group, and moderator), the table became overwhelming.</w:t>
+        <w:t xml:space="preserve">Most reviews presented multiple effect sizes, and once the information to describe each effect was added (e.g., the specific outcome, exposure, age group, and moderator), the table became overwhelming.</w:t>
       </w:r>
       <w:r>
         <w:t xml:space="preserve"> </w:t>
@@ -3872,7 +4692,7 @@
         <w:t xml:space="preserve">Throughout the results section we interpret the size of the effects using Funder and Ozer’s guidelines:</w:t>
       </w:r>
       <w:r>
-        <w:t xml:space="preserve">29</w:t>
+        <w:t xml:space="preserve">52</w:t>
       </w:r>
       <w:r>
         <w:t xml:space="preserve"> </w:t>
@@ -3881,7 +4701,7 @@
         <w:t xml:space="preserve">very small (0.05 &lt; r &lt;= 0.1), small (0.1 &lt; r &lt;= 0.2), medium (0.2 &lt; r &lt;= 0.2), large (0.3 &lt; r &lt;= 0.4), and very large (r &gt;= 0.4). These are similar to other interpretations based on empirical data.</w:t>
       </w:r>
       <w:r>
-        <w:t xml:space="preserve">30</w:t>
+        <w:t xml:space="preserve">53</w:t>
       </w:r>
     </w:p>
     <w:p>
@@ -4066,28 +4886,13 @@
         <w:pStyle w:val="Compact"/>
       </w:pPr>
       <w:r>
-        <w:t xml:space="preserve">We agree that the our reporting of the method could have been clearer, and have revised the text in this section to more clearly explain our method.</w:t>
-      </w:r>
-      <w:r>
-        <w:t xml:space="preserve"> </w:t>
-      </w:r>
-      <w:r>
-        <w:t xml:space="preserve">We disagree with the reviewer that the method was</w:t>
-      </w:r>
-      <w:r>
-        <w:t xml:space="preserve"> </w:t>
-      </w:r>
-      <w:r>
-        <w:t xml:space="preserve">“</w:t>
-      </w:r>
-      <w:r>
-        <w:t xml:space="preserve">subjective</w:t>
-      </w:r>
-      <w:r>
-        <w:t xml:space="preserve">”</w:t>
-      </w:r>
-      <w:r>
-        <w:t xml:space="preserve">.</w:t>
+        <w:t xml:space="preserve">We agree that our reporting of the method could have been clearer, and have revised the text in this section to more clearly explain our method.</w:t>
+      </w:r>
+      <w:r>
+        <w:t xml:space="preserve"> </w:t>
+      </w:r>
+      <w:r>
+        <w:t xml:space="preserve">We designed this method to make it as objective as possible.</w:t>
       </w:r>
       <w:r>
         <w:t xml:space="preserve"> </w:t>
@@ -4099,22 +4904,7 @@
         <w:t xml:space="preserve"> </w:t>
       </w:r>
       <w:r>
-        <w:t xml:space="preserve">We can certainly see how others might use a different method for eliminating duplicate effects (and we state this in the discussion section), but it is difficult to see how using the sample size could be considered</w:t>
-      </w:r>
-      <w:r>
-        <w:t xml:space="preserve"> </w:t>
-      </w:r>
-      <w:r>
-        <w:t xml:space="preserve">“</w:t>
-      </w:r>
-      <w:r>
-        <w:t xml:space="preserve">subjective</w:t>
-      </w:r>
-      <w:r>
-        <w:t xml:space="preserve">”</w:t>
-      </w:r>
-      <w:r>
-        <w:t xml:space="preserve">.</w:t>
+        <w:t xml:space="preserve">We can certainly see how others might use a different method for eliminating duplicate effects (and we state this in the discussion section), and we tested whether those methods would have led to different included reviews.</w:t>
       </w:r>
     </w:p>
     <w:p>
@@ -4123,6 +4913,23 @@
       </w:pPr>
       <w:r>
         <w:t xml:space="preserve">After extracting data, we examined the combinations of exposure and outcomes and removed any effects that appeared multiple times (i.e., in multiple meta-analyses, or with multiple sub-groups in the same meta-analysis), keeping the effect with the largest total sample size. In instances where effect sizes from the same combination of exposure and outcome were drawn from different age-groups (e.g., children vs adolescents), or were drawn using different study designs (e.g., cross-sectional vs longitudinal) we retained both estimates in our dataset.</w:t>
+      </w:r>
+    </w:p>
+    <w:p>
+      <w:pPr>
+        <w:pStyle w:val="BlockText"/>
+      </w:pPr>
+      <w:r>
+        <w:t xml:space="preserve">In addition, when faced with duplicate outcome/exposure combinations we chose to keep the one with the largest pooled sample size, assuming that this would capture the most comprehensive and most recent review. Inspection of the excluded effect sizes suggests that this decision was not that impactful: our results would have been almost exactly the same has we used the number of included studies (</w:t>
+      </w:r>
+      <w:r>
+        <w:rPr>
+          <w:i/>
+        </w:rPr>
+        <w:t xml:space="preserve">k</w:t>
+      </w:r>
+      <w:r>
+        <w:t xml:space="preserve">) or the most recent review by publication year. However, we provide the complete results in the supplementary material, along with the dataset for others to consider alternative criteria.</w:t>
       </w:r>
     </w:p>
     <w:p>
@@ -4184,28 +4991,25 @@
         <w:pStyle w:val="Compact"/>
       </w:pPr>
       <w:r>
-        <w:t xml:space="preserve">We understand the reviewer’s concerns regarding the conversions of the effect sizes (although we disagree with the characterisation of our results as</w:t>
-      </w:r>
-      <w:r>
-        <w:t xml:space="preserve"> </w:t>
-      </w:r>
-      <w:r>
-        <w:t xml:space="preserve">“</w:t>
-      </w:r>
-      <w:r>
-        <w:t xml:space="preserve">somewhat deceiving</w:t>
-      </w:r>
-      <w:r>
-        <w:t xml:space="preserve">”</w:t>
-      </w:r>
-      <w:r>
-        <w:t xml:space="preserve">).</w:t>
-      </w:r>
-      <w:r>
-        <w:t xml:space="preserve"> </w:t>
-      </w:r>
-      <w:r>
-        <w:t xml:space="preserve">We chose Pearson’s</w:t>
+        <w:t xml:space="preserve">We understand the reviewer’s concerns regarding the conversions of the effect sizes.</w:t>
+      </w:r>
+      <w:r>
+        <w:t xml:space="preserve"> </w:t>
+      </w:r>
+      <w:r>
+        <w:t xml:space="preserve">We appreciate that making conversions between effect sizes relies upon some assumptions.</w:t>
+      </w:r>
+      <w:r>
+        <w:t xml:space="preserve"> </w:t>
+      </w:r>
+      <w:r>
+        <w:t xml:space="preserve">We made the decision what it was better to include these studies rather than omit them, and better to convert the effects rather than presenting different tables for each effect size.</w:t>
+      </w:r>
+      <w:r>
+        <w:t xml:space="preserve"> </w:t>
+      </w:r>
+      <w:r>
+        <w:t xml:space="preserve">Still, we agree that readers should interpret the effect sizes carefully, and have included text to this effect in the</w:t>
       </w:r>
       <w:r>
         <w:t xml:space="preserve"> </w:t>
@@ -4214,60 +5018,6 @@
         <w:rPr>
           <w:i/>
         </w:rPr>
-        <w:t xml:space="preserve">r</w:t>
-      </w:r>
-      <w:r>
-        <w:t xml:space="preserve"> </w:t>
-      </w:r>
-      <w:r>
-        <w:t xml:space="preserve">as we wanted to focus not on the precise size of the association, but instead on the</w:t>
-      </w:r>
-      <w:r>
-        <w:t xml:space="preserve"> </w:t>
-      </w:r>
-      <w:r>
-        <w:rPr>
-          <w:i/>
-        </w:rPr>
-        <w:t xml:space="preserve">direction</w:t>
-      </w:r>
-      <w:r>
-        <w:t xml:space="preserve"> </w:t>
-      </w:r>
-      <w:r>
-        <w:t xml:space="preserve">and the</w:t>
-      </w:r>
-      <w:r>
-        <w:t xml:space="preserve"> </w:t>
-      </w:r>
-      <w:r>
-        <w:rPr>
-          <w:i/>
-        </w:rPr>
-        <w:t xml:space="preserve">magnitude</w:t>
-      </w:r>
-      <w:r>
-        <w:t xml:space="preserve">.</w:t>
-      </w:r>
-      <w:r>
-        <w:t xml:space="preserve"> </w:t>
-      </w:r>
-      <w:r>
-        <w:t xml:space="preserve">We think it is worth considering the counterfactual to our approach: had we not converted effect sizes to a common metric readers would likely still make comparisons, but these would be subjective.</w:t>
-      </w:r>
-      <w:r>
-        <w:t xml:space="preserve"> </w:t>
-      </w:r>
-      <w:r>
-        <w:t xml:space="preserve">We agree that readers should interpret the effect sizes carefully, and have included text to this effect in the</w:t>
-      </w:r>
-      <w:r>
-        <w:t xml:space="preserve"> </w:t>
-      </w:r>
-      <w:r>
-        <w:rPr>
-          <w:i/>
-        </w:rPr>
         <w:t xml:space="preserve">Discussion</w:t>
       </w:r>
       <w:r>
@@ -4279,7 +5029,7 @@
         <w:pStyle w:val="BlockText"/>
       </w:pPr>
       <w:r>
-        <w:t xml:space="preserve">We converted all effect sizes to a common metric (Pearson’s r) to allow for comparisons of magnitude, but acknowledge that this assumes a linear relationship. Some previous research suggests that associations are typically linear.</w:t>
+        <w:t xml:space="preserve">We converted all effect sizes to a common metric (Pearson’s r) to allow for comparisons of magnitude, but acknowledge that this assumes a linear relationship between the variables. Some previous research suggests that associations are typically linear.</w:t>
       </w:r>
       <w:r>
         <w:t xml:space="preserve">18</w:t>
@@ -4288,10 +5038,10 @@
         <w:t xml:space="preserve"> </w:t>
       </w:r>
       <w:r>
-        <w:t xml:space="preserve">However, others have identified instances where non-linear relationships exist, especially for very high levels of screen time.</w:t>
-      </w:r>
-      <w:r>
-        <w:t xml:space="preserve">17,57,58</w:t>
+        <w:t xml:space="preserve">However, others have identified instances where non-linear relationships exist, especially for very high levels of screen use.</w:t>
+      </w:r>
+      <w:r>
+        <w:t xml:space="preserve">17,47,48</w:t>
       </w:r>
       <w:r>
         <w:t xml:space="preserve"> </w:t>
@@ -4397,19 +5147,31 @@
         <w:pStyle w:val="BodyText"/>
       </w:pPr>
       <w:r>
-        <w:t xml:space="preserve">We are unclear what the reviewer is referring to here, although we think many of the concerns were addressed in</w:t>
-      </w:r>
-      <w:r>
-        <w:t xml:space="preserve"> </w:t>
-      </w:r>
-      <w:r>
-        <w:t xml:space="preserve">.</w:t>
-      </w:r>
-      <w:r>
-        <w:t xml:space="preserve"> </w:t>
-      </w:r>
-      <w:r>
-        <w:t xml:space="preserve">We feel that a qualitative synthesis of more than 200 effect sizes is outside the scope of this paper.</w:t>
+        <w:t xml:space="preserve">We agree that the differences between the effects at different ages are important nuances.</w:t>
+      </w:r>
+      <w:r>
+        <w:t xml:space="preserve"> </w:t>
+      </w:r>
+      <w:r>
+        <w:t xml:space="preserve">We altered the analytical plan to make it more credible and reliable, but also want to make it so researchers can explore findings that we are less confident in</w:t>
+      </w:r>
+      <w:r>
+        <w:t xml:space="preserve"> </w:t>
+      </w:r>
+      <w:r>
+        <w:t xml:space="preserve">While we could offer a narrative synthesis of the 200+ effect sizes that did not meet our credibility criteria, we judged this was beyond the scope of this paper.</w:t>
+      </w:r>
+      <w:r>
+        <w:t xml:space="preserve"> </w:t>
+      </w:r>
+      <w:r>
+        <w:t xml:space="preserve">Doing so would involve some filtering and judgement, exacerbating the selection bias the reviewer points to.</w:t>
+      </w:r>
+      <w:r>
+        <w:t xml:space="preserve"> </w:t>
+      </w:r>
+      <w:r>
+        <w:t xml:space="preserve">As a result, we have presented those findings in supplementary materials for researchers and practitioners to explore the nuances relevant to them</w:t>
       </w:r>
     </w:p>
     <w:p>
@@ -4462,13 +5224,34 @@
         <w:pStyle w:val="BodyText"/>
       </w:pPr>
       <w:r>
-        <w:t xml:space="preserve">Even within recreational screen time, our findings do not support guidelines which focus just on minimisation.</w:t>
-      </w:r>
-      <w:r>
-        <w:t xml:space="preserve"> </w:t>
-      </w:r>
-      <w:r>
-        <w:t xml:space="preserve">Video games, for example, are a recreational form of screen time which appear to have some benefits for educational and cognitive outcomes.</w:t>
+        <w:t xml:space="preserve">We agree both guidelines focus on merely reducing recreational screen use and have removed</w:t>
+      </w:r>
+      <w:r>
+        <w:t xml:space="preserve"> </w:t>
+      </w:r>
+      <w:r>
+        <w:t xml:space="preserve">“</w:t>
+      </w:r>
+      <w:r>
+        <w:t xml:space="preserve">in all instances</w:t>
+      </w:r>
+      <w:r>
+        <w:t xml:space="preserve">”</w:t>
+      </w:r>
+      <w:r>
+        <w:t xml:space="preserve">.</w:t>
+      </w:r>
+      <w:r>
+        <w:t xml:space="preserve"> </w:t>
+      </w:r>
+      <w:r>
+        <w:t xml:space="preserve">Even within recreational screen use, however, our findings do not support guidelines which focus just on minimisation.</w:t>
+      </w:r>
+      <w:r>
+        <w:t xml:space="preserve"> </w:t>
+      </w:r>
+      <w:r>
+        <w:t xml:space="preserve">Video games, for example, are a recreational form of screen use which appear to have some benefits for educational and cognitive outcomes.</w:t>
       </w:r>
     </w:p>
     <w:p>
@@ -4694,11 +5477,11 @@
       <w:pPr>
         <w:pStyle w:val="Heading2"/>
       </w:pPr>
-      <w:bookmarkStart w:id="25" w:name="reviewer-3"/>
+      <w:bookmarkStart w:id="29" w:name="reviewer-3"/>
       <w:r>
         <w:t xml:space="preserve">3.1	Reviewer 3</w:t>
       </w:r>
-      <w:bookmarkEnd w:id="25"/>
+      <w:bookmarkEnd w:id="29"/>
     </w:p>
     <w:p>
       <w:r>
@@ -5155,7 +5938,13 @@
         <w:t xml:space="preserve"> </w:t>
       </w:r>
       <w:r>
-        <w:t xml:space="preserve">While these should maybe be reported in all fields, we felt that the NHLBI was a more appropriate standard for our review.</w:t>
+        <w:t xml:space="preserve">AMSTAR-2 and NHLBI overlap on many items, and as AMSTAR-2 taks 20-30min per review we didn’t feel that the extra length produced substantially more value.</w:t>
+      </w:r>
+      <w:r>
+        <w:t xml:space="preserve"> </w:t>
+      </w:r>
+      <w:r>
+        <w:t xml:space="preserve">We felt that the NHLBI was the appropriate standard for our review.</w:t>
       </w:r>
     </w:p>
     <w:p>

</xml_diff>

<commit_message>
Small change to revision letter
</commit_message>
<xml_diff>
--- a/reports/revision_letter.docx
+++ b/reports/revision_letter.docx
@@ -119,7 +119,29 @@
         <w:t xml:space="preserve">Nature Human Behaviour</w:t>
       </w:r>
       <w:r>
-        <w:t xml:space="preserve">. We appreciate the feedback that you and the reviewers have provided. In the following itemised list we respond to each comment point-by-point.</w:t>
+        <w:t xml:space="preserve">.</w:t>
+      </w:r>
+      <w:r>
+        <w:t xml:space="preserve"> </w:t>
+      </w:r>
+      <w:r>
+        <w:t xml:space="preserve">We appreciate the feedback that you and the reviewers have provided. In the following itemised list we respond to each comment point-by-point.</w:t>
+      </w:r>
+    </w:p>
+    <w:p>
+      <w:pPr>
+        <w:pStyle w:val="BodyText"/>
+      </w:pPr>
+      <w:r>
+        <w:t xml:space="preserve">Kind regards,</w:t>
+      </w:r>
+    </w:p>
+    <w:p>
+      <w:pPr>
+        <w:pStyle w:val="BodyText"/>
+      </w:pPr>
+      <w:r>
+        <w:t xml:space="preserve">Dr. Taren Sanders</w:t>
       </w:r>
     </w:p>
     <w:p>

</xml_diff>